<commit_message>
Move FastAPI backend to root for Render deployment
</commit_message>
<xml_diff>
--- a/SHL Assessment Recommendation System.docx
+++ b/SHL Assessment Recommendation System.docx
@@ -2679,16 +2679,333 @@
       <w:pPr>
         <w:rPr>
           <w:rFonts w:asciiTheme="minorHAnsi" w:hAnsiTheme="minorHAnsi" w:cstheme="minorHAnsi"/>
-        </w:rPr>
-      </w:pPr>
-      <w:r>
-        <w:rPr>
-          <w:rFonts w:asciiTheme="minorHAnsi" w:hAnsiTheme="minorHAnsi" w:cstheme="minorHAnsi"/>
-        </w:rPr>
-        <w:pict w14:anchorId="40051020">
-          <v:rect id="_x0000_i1133" style="width:0;height:1.5pt" o:hralign="center" o:hrstd="t" o:hr="t" fillcolor="#a0a0a0" stroked="f"/>
-        </w:pict>
-      </w:r>
+          <w:u w:val="single"/>
+        </w:rPr>
+      </w:pPr>
+    </w:p>
+    <w:p>
+      <w:pPr>
+        <w:rPr>
+          <w:rFonts w:asciiTheme="minorHAnsi" w:hAnsiTheme="minorHAnsi" w:cstheme="minorHAnsi"/>
+          <w:b/>
+          <w:bCs/>
+          <w:u w:val="single"/>
+        </w:rPr>
+      </w:pPr>
+      <w:r>
+        <w:rPr>
+          <w:rFonts w:asciiTheme="minorHAnsi" w:hAnsiTheme="minorHAnsi" w:cstheme="minorHAnsi"/>
+          <w:b/>
+          <w:bCs/>
+          <w:u w:val="single"/>
+        </w:rPr>
+        <w:t xml:space="preserve">Frontend Deployment on </w:t>
+      </w:r>
+      <w:proofErr w:type="spellStart"/>
+      <w:r>
+        <w:rPr>
+          <w:rFonts w:asciiTheme="minorHAnsi" w:hAnsiTheme="minorHAnsi" w:cstheme="minorHAnsi"/>
+          <w:b/>
+          <w:bCs/>
+          <w:u w:val="single"/>
+        </w:rPr>
+        <w:t>Vercel</w:t>
+      </w:r>
+      <w:proofErr w:type="spellEnd"/>
+    </w:p>
+    <w:p>
+      <w:pPr>
+        <w:rPr>
+          <w:rFonts w:asciiTheme="minorHAnsi" w:hAnsiTheme="minorHAnsi" w:cstheme="minorHAnsi"/>
+          <w:b/>
+          <w:bCs/>
+        </w:rPr>
+      </w:pPr>
+      <w:r>
+        <w:rPr>
+          <w:rFonts w:asciiTheme="minorHAnsi" w:hAnsiTheme="minorHAnsi" w:cstheme="minorHAnsi"/>
+          <w:b/>
+          <w:bCs/>
+        </w:rPr>
+        <w:t xml:space="preserve">1. Install </w:t>
+      </w:r>
+      <w:proofErr w:type="spellStart"/>
+      <w:r>
+        <w:rPr>
+          <w:rFonts w:asciiTheme="minorHAnsi" w:hAnsiTheme="minorHAnsi" w:cstheme="minorHAnsi"/>
+          <w:b/>
+          <w:bCs/>
+        </w:rPr>
+        <w:t>Vercel</w:t>
+      </w:r>
+      <w:proofErr w:type="spellEnd"/>
+      <w:r>
+        <w:rPr>
+          <w:rFonts w:asciiTheme="minorHAnsi" w:hAnsiTheme="minorHAnsi" w:cstheme="minorHAnsi"/>
+          <w:b/>
+          <w:bCs/>
+        </w:rPr>
+        <w:t xml:space="preserve"> CLI</w:t>
+      </w:r>
+    </w:p>
+    <w:p>
+      <w:pPr>
+        <w:rPr>
+          <w:rFonts w:asciiTheme="minorHAnsi" w:hAnsiTheme="minorHAnsi" w:cstheme="minorHAnsi"/>
+        </w:rPr>
+      </w:pPr>
+      <w:proofErr w:type="spellStart"/>
+      <w:r>
+        <w:rPr>
+          <w:rFonts w:asciiTheme="minorHAnsi" w:hAnsiTheme="minorHAnsi" w:cstheme="minorHAnsi"/>
+        </w:rPr>
+        <w:t>npm</w:t>
+      </w:r>
+      <w:proofErr w:type="spellEnd"/>
+      <w:r>
+        <w:rPr>
+          <w:rFonts w:asciiTheme="minorHAnsi" w:hAnsiTheme="minorHAnsi" w:cstheme="minorHAnsi"/>
+        </w:rPr>
+        <w:t xml:space="preserve"> install -g </w:t>
+      </w:r>
+      <w:proofErr w:type="spellStart"/>
+      <w:r>
+        <w:rPr>
+          <w:rFonts w:asciiTheme="minorHAnsi" w:hAnsiTheme="minorHAnsi" w:cstheme="minorHAnsi"/>
+        </w:rPr>
+        <w:t>vercel</w:t>
+      </w:r>
+      <w:proofErr w:type="spellEnd"/>
+    </w:p>
+    <w:p>
+      <w:pPr>
+        <w:rPr>
+          <w:rFonts w:asciiTheme="minorHAnsi" w:hAnsiTheme="minorHAnsi" w:cstheme="minorHAnsi"/>
+          <w:b/>
+          <w:bCs/>
+        </w:rPr>
+      </w:pPr>
+      <w:r>
+        <w:rPr>
+          <w:rFonts w:asciiTheme="minorHAnsi" w:hAnsiTheme="minorHAnsi" w:cstheme="minorHAnsi"/>
+          <w:b/>
+          <w:bCs/>
+        </w:rPr>
+        <w:t xml:space="preserve">2. Login to </w:t>
+      </w:r>
+      <w:proofErr w:type="spellStart"/>
+      <w:r>
+        <w:rPr>
+          <w:rFonts w:asciiTheme="minorHAnsi" w:hAnsiTheme="minorHAnsi" w:cstheme="minorHAnsi"/>
+          <w:b/>
+          <w:bCs/>
+        </w:rPr>
+        <w:t>Vercel</w:t>
+      </w:r>
+      <w:proofErr w:type="spellEnd"/>
+    </w:p>
+    <w:p>
+      <w:pPr>
+        <w:rPr>
+          <w:rFonts w:asciiTheme="minorHAnsi" w:hAnsiTheme="minorHAnsi" w:cstheme="minorHAnsi"/>
+        </w:rPr>
+      </w:pPr>
+      <w:proofErr w:type="spellStart"/>
+      <w:r>
+        <w:rPr>
+          <w:rFonts w:asciiTheme="minorHAnsi" w:hAnsiTheme="minorHAnsi" w:cstheme="minorHAnsi"/>
+        </w:rPr>
+        <w:t>vercel</w:t>
+      </w:r>
+      <w:proofErr w:type="spellEnd"/>
+      <w:r>
+        <w:rPr>
+          <w:rFonts w:asciiTheme="minorHAnsi" w:hAnsiTheme="minorHAnsi" w:cstheme="minorHAnsi"/>
+        </w:rPr>
+        <w:t xml:space="preserve"> login</w:t>
+      </w:r>
+    </w:p>
+    <w:p>
+      <w:pPr>
+        <w:rPr>
+          <w:rFonts w:asciiTheme="minorHAnsi" w:hAnsiTheme="minorHAnsi" w:cstheme="minorHAnsi"/>
+          <w:b/>
+          <w:bCs/>
+        </w:rPr>
+      </w:pPr>
+      <w:r>
+        <w:rPr>
+          <w:rFonts w:asciiTheme="minorHAnsi" w:hAnsiTheme="minorHAnsi" w:cstheme="minorHAnsi"/>
+          <w:b/>
+          <w:bCs/>
+        </w:rPr>
+        <w:t>3. Deploy Frontend (Initial)</w:t>
+      </w:r>
+    </w:p>
+    <w:p>
+      <w:pPr>
+        <w:rPr>
+          <w:rFonts w:asciiTheme="minorHAnsi" w:hAnsiTheme="minorHAnsi" w:cstheme="minorHAnsi"/>
+        </w:rPr>
+      </w:pPr>
+      <w:proofErr w:type="spellStart"/>
+      <w:r>
+        <w:rPr>
+          <w:rFonts w:asciiTheme="minorHAnsi" w:hAnsiTheme="minorHAnsi" w:cstheme="minorHAnsi"/>
+        </w:rPr>
+        <w:t>vercel</w:t>
+      </w:r>
+      <w:proofErr w:type="spellEnd"/>
+    </w:p>
+    <w:p>
+      <w:pPr>
+        <w:rPr>
+          <w:rFonts w:asciiTheme="minorHAnsi" w:hAnsiTheme="minorHAnsi" w:cstheme="minorHAnsi"/>
+          <w:b/>
+          <w:bCs/>
+        </w:rPr>
+      </w:pPr>
+      <w:r>
+        <w:rPr>
+          <w:rFonts w:asciiTheme="minorHAnsi" w:hAnsiTheme="minorHAnsi" w:cstheme="minorHAnsi"/>
+          <w:b/>
+          <w:bCs/>
+        </w:rPr>
+        <w:t>4. Add Backend API Environment Variable</w:t>
+      </w:r>
+    </w:p>
+    <w:p>
+      <w:pPr>
+        <w:rPr>
+          <w:rFonts w:asciiTheme="minorHAnsi" w:hAnsiTheme="minorHAnsi" w:cstheme="minorHAnsi"/>
+        </w:rPr>
+      </w:pPr>
+      <w:proofErr w:type="spellStart"/>
+      <w:r>
+        <w:rPr>
+          <w:rFonts w:asciiTheme="minorHAnsi" w:hAnsiTheme="minorHAnsi" w:cstheme="minorHAnsi"/>
+        </w:rPr>
+        <w:t>vercel</w:t>
+      </w:r>
+      <w:proofErr w:type="spellEnd"/>
+      <w:r>
+        <w:rPr>
+          <w:rFonts w:asciiTheme="minorHAnsi" w:hAnsiTheme="minorHAnsi" w:cstheme="minorHAnsi"/>
+        </w:rPr>
+        <w:t xml:space="preserve"> env add VITE_API_URL</w:t>
+      </w:r>
+    </w:p>
+    <w:p>
+      <w:pPr>
+        <w:rPr>
+          <w:rFonts w:asciiTheme="minorHAnsi" w:hAnsiTheme="minorHAnsi" w:cstheme="minorHAnsi"/>
+          <w:b/>
+          <w:bCs/>
+        </w:rPr>
+      </w:pPr>
+      <w:r>
+        <w:rPr>
+          <w:rFonts w:asciiTheme="minorHAnsi" w:hAnsiTheme="minorHAnsi" w:cstheme="minorHAnsi"/>
+          <w:b/>
+          <w:bCs/>
+        </w:rPr>
+        <w:t>5. Redeploy to Production</w:t>
+      </w:r>
+    </w:p>
+    <w:p>
+      <w:pPr>
+        <w:rPr>
+          <w:rFonts w:asciiTheme="minorHAnsi" w:hAnsiTheme="minorHAnsi" w:cstheme="minorHAnsi"/>
+        </w:rPr>
+      </w:pPr>
+      <w:proofErr w:type="spellStart"/>
+      <w:r>
+        <w:rPr>
+          <w:rFonts w:asciiTheme="minorHAnsi" w:hAnsiTheme="minorHAnsi" w:cstheme="minorHAnsi"/>
+        </w:rPr>
+        <w:t>vercel</w:t>
+      </w:r>
+      <w:proofErr w:type="spellEnd"/>
+      <w:r>
+        <w:rPr>
+          <w:rFonts w:asciiTheme="minorHAnsi" w:hAnsiTheme="minorHAnsi" w:cstheme="minorHAnsi"/>
+        </w:rPr>
+        <w:t xml:space="preserve"> </w:t>
+      </w:r>
+      <w:r>
+        <w:rPr>
+          <w:rFonts w:asciiTheme="minorHAnsi" w:hAnsiTheme="minorHAnsi" w:cstheme="minorHAnsi"/>
+        </w:rPr>
+        <w:t>–</w:t>
+      </w:r>
+      <w:r>
+        <w:rPr>
+          <w:rFonts w:asciiTheme="minorHAnsi" w:hAnsiTheme="minorHAnsi" w:cstheme="minorHAnsi"/>
+        </w:rPr>
+        <w:t>prod</w:t>
+      </w:r>
+    </w:p>
+    <w:p>
+      <w:pPr>
+        <w:rPr>
+          <w:rFonts w:asciiTheme="minorHAnsi" w:hAnsiTheme="minorHAnsi" w:cstheme="minorHAnsi"/>
+        </w:rPr>
+      </w:pPr>
+    </w:p>
+    <w:p>
+      <w:pPr>
+        <w:rPr>
+          <w:rFonts w:asciiTheme="minorHAnsi" w:hAnsiTheme="minorHAnsi" w:cstheme="minorHAnsi"/>
+        </w:rPr>
+      </w:pPr>
+      <w:r>
+        <w:rPr>
+          <w:rFonts w:asciiTheme="minorHAnsi" w:hAnsiTheme="minorHAnsi" w:cstheme="minorHAnsi"/>
+        </w:rPr>
+        <w:lastRenderedPageBreak/>
+        <w:drawing>
+          <wp:inline distT="0" distB="0" distL="0" distR="0" wp14:anchorId="729BA3C7" wp14:editId="0219FA36">
+            <wp:extent cx="6645910" cy="3366135"/>
+            <wp:effectExtent l="0" t="0" r="2540" b="5715"/>
+            <wp:docPr id="1775849480" name="Picture 1"/>
+            <wp:cNvGraphicFramePr>
+              <a:graphicFrameLocks xmlns:a="http://schemas.openxmlformats.org/drawingml/2006/main" noChangeAspect="1"/>
+            </wp:cNvGraphicFramePr>
+            <a:graphic xmlns:a="http://schemas.openxmlformats.org/drawingml/2006/main">
+              <a:graphicData uri="http://schemas.openxmlformats.org/drawingml/2006/picture">
+                <pic:pic xmlns:pic="http://schemas.openxmlformats.org/drawingml/2006/picture">
+                  <pic:nvPicPr>
+                    <pic:cNvPr id="1775849480" name=""/>
+                    <pic:cNvPicPr/>
+                  </pic:nvPicPr>
+                  <pic:blipFill>
+                    <a:blip r:embed="rId12"/>
+                    <a:stretch>
+                      <a:fillRect/>
+                    </a:stretch>
+                  </pic:blipFill>
+                  <pic:spPr>
+                    <a:xfrm>
+                      <a:off x="0" y="0"/>
+                      <a:ext cx="6645910" cy="3366135"/>
+                    </a:xfrm>
+                    <a:prstGeom prst="rect">
+                      <a:avLst/>
+                    </a:prstGeom>
+                  </pic:spPr>
+                </pic:pic>
+              </a:graphicData>
+            </a:graphic>
+          </wp:inline>
+        </w:drawing>
+      </w:r>
+    </w:p>
+    <w:p>
+      <w:pPr>
+        <w:rPr>
+          <w:rFonts w:asciiTheme="minorHAnsi" w:hAnsiTheme="minorHAnsi" w:cstheme="minorHAnsi"/>
+        </w:rPr>
+      </w:pPr>
     </w:p>
     <w:p>
       <w:pPr>
@@ -3198,7 +3515,6 @@
               <w:rPr>
                 <w:rFonts w:asciiTheme="minorHAnsi" w:hAnsiTheme="minorHAnsi" w:cstheme="minorHAnsi"/>
               </w:rPr>
-              <w:lastRenderedPageBreak/>
               <w:t>v1</w:t>
             </w:r>
           </w:p>
@@ -3456,6 +3772,7 @@
           <w:szCs w:val="32"/>
           <w:u w:val="single"/>
         </w:rPr>
+        <w:lastRenderedPageBreak/>
         <w:t xml:space="preserve">Phase 6: Testing </w:t>
       </w:r>
     </w:p>
@@ -4004,72 +4321,72 @@
           <w:szCs w:val="32"/>
           <w:u w:val="single"/>
         </w:rPr>
+        <w:t xml:space="preserve">Phase 8: Deployment </w:t>
+      </w:r>
+    </w:p>
+    <w:p>
+      <w:pPr>
+        <w:rPr>
+          <w:rFonts w:asciiTheme="minorHAnsi" w:hAnsiTheme="minorHAnsi" w:cstheme="minorHAnsi"/>
+          <w:b/>
+          <w:bCs/>
+        </w:rPr>
+      </w:pPr>
+      <w:r>
+        <w:rPr>
+          <w:rFonts w:asciiTheme="minorHAnsi" w:hAnsiTheme="minorHAnsi" w:cstheme="minorHAnsi"/>
+          <w:b/>
+          <w:bCs/>
+        </w:rPr>
+        <w:t>S</w:t>
+      </w:r>
+      <w:r>
+        <w:rPr>
+          <w:rFonts w:asciiTheme="minorHAnsi" w:hAnsiTheme="minorHAnsi" w:cstheme="minorHAnsi"/>
+          <w:b/>
+          <w:bCs/>
+        </w:rPr>
+        <w:t>TEP 1: Prepare Backend for Render</w:t>
+      </w:r>
+    </w:p>
+    <w:p>
+      <w:pPr>
+        <w:rPr>
+          <w:rFonts w:asciiTheme="minorHAnsi" w:hAnsiTheme="minorHAnsi" w:cstheme="minorHAnsi"/>
+        </w:rPr>
+      </w:pPr>
+      <w:r>
+        <w:rPr>
+          <w:rFonts w:asciiTheme="minorHAnsi" w:hAnsiTheme="minorHAnsi" w:cstheme="minorHAnsi"/>
+        </w:rPr>
+        <w:t>Confirm requirements.txt exists</w:t>
+      </w:r>
+    </w:p>
+    <w:p>
+      <w:pPr>
+        <w:rPr>
+          <w:rFonts w:asciiTheme="minorHAnsi" w:hAnsiTheme="minorHAnsi" w:cstheme="minorHAnsi"/>
+        </w:rPr>
+      </w:pPr>
+      <w:r>
+        <w:rPr>
+          <w:rFonts w:asciiTheme="minorHAnsi" w:hAnsiTheme="minorHAnsi" w:cstheme="minorHAnsi"/>
+        </w:rPr>
+        <w:t>Inside project root (or backend folder), must contain:</w:t>
+      </w:r>
+    </w:p>
+    <w:p>
+      <w:pPr>
+        <w:rPr>
+          <w:rFonts w:asciiTheme="minorHAnsi" w:hAnsiTheme="minorHAnsi" w:cstheme="minorHAnsi"/>
+        </w:rPr>
+      </w:pPr>
+      <w:proofErr w:type="spellStart"/>
+      <w:r>
+        <w:rPr>
+          <w:rFonts w:asciiTheme="minorHAnsi" w:hAnsiTheme="minorHAnsi" w:cstheme="minorHAnsi"/>
+        </w:rPr>
         <w:lastRenderedPageBreak/>
-        <w:t xml:space="preserve">Phase 8: Deployment </w:t>
-      </w:r>
-    </w:p>
-    <w:p>
-      <w:pPr>
-        <w:rPr>
-          <w:rFonts w:asciiTheme="minorHAnsi" w:hAnsiTheme="minorHAnsi" w:cstheme="minorHAnsi"/>
-          <w:b/>
-          <w:bCs/>
-        </w:rPr>
-      </w:pPr>
-      <w:r>
-        <w:rPr>
-          <w:rFonts w:asciiTheme="minorHAnsi" w:hAnsiTheme="minorHAnsi" w:cstheme="minorHAnsi"/>
-          <w:b/>
-          <w:bCs/>
-        </w:rPr>
-        <w:t>S</w:t>
-      </w:r>
-      <w:r>
-        <w:rPr>
-          <w:rFonts w:asciiTheme="minorHAnsi" w:hAnsiTheme="minorHAnsi" w:cstheme="minorHAnsi"/>
-          <w:b/>
-          <w:bCs/>
-        </w:rPr>
-        <w:t>TEP 1: Prepare Backend for Render</w:t>
-      </w:r>
-    </w:p>
-    <w:p>
-      <w:pPr>
-        <w:rPr>
-          <w:rFonts w:asciiTheme="minorHAnsi" w:hAnsiTheme="minorHAnsi" w:cstheme="minorHAnsi"/>
-        </w:rPr>
-      </w:pPr>
-      <w:r>
-        <w:rPr>
-          <w:rFonts w:asciiTheme="minorHAnsi" w:hAnsiTheme="minorHAnsi" w:cstheme="minorHAnsi"/>
-        </w:rPr>
-        <w:t>Confirm requirements.txt exists</w:t>
-      </w:r>
-    </w:p>
-    <w:p>
-      <w:pPr>
-        <w:rPr>
-          <w:rFonts w:asciiTheme="minorHAnsi" w:hAnsiTheme="minorHAnsi" w:cstheme="minorHAnsi"/>
-        </w:rPr>
-      </w:pPr>
-      <w:r>
-        <w:rPr>
-          <w:rFonts w:asciiTheme="minorHAnsi" w:hAnsiTheme="minorHAnsi" w:cstheme="minorHAnsi"/>
-        </w:rPr>
-        <w:t>Inside project root (or backend folder), must contain:</w:t>
-      </w:r>
-    </w:p>
-    <w:p>
-      <w:pPr>
-        <w:rPr>
-          <w:rFonts w:asciiTheme="minorHAnsi" w:hAnsiTheme="minorHAnsi" w:cstheme="minorHAnsi"/>
-        </w:rPr>
-      </w:pPr>
-      <w:proofErr w:type="spellStart"/>
-      <w:r>
-        <w:rPr>
-          <w:rFonts w:asciiTheme="minorHAnsi" w:hAnsiTheme="minorHAnsi" w:cstheme="minorHAnsi"/>
-        </w:rPr>
         <w:t>fastapi</w:t>
       </w:r>
       <w:proofErr w:type="spellEnd"/>
@@ -4288,7 +4605,7 @@
         </w:rPr>
         <w:t xml:space="preserve"> </w:t>
       </w:r>
-      <w:hyperlink r:id="rId12" w:tgtFrame="_new" w:history="1">
+      <w:hyperlink r:id="rId13" w:tgtFrame="_new" w:history="1">
         <w:r>
           <w:rPr>
             <w:rStyle w:val="Hyperlink"/>
@@ -4982,220 +5299,63 @@
           <w:bCs/>
         </w:rPr>
       </w:pPr>
-      <w:r>
-        <w:rPr>
-          <w:rFonts w:ascii="Segoe UI Emoji" w:hAnsi="Segoe UI Emoji" w:cs="Segoe UI Emoji"/>
-          <w:b/>
-          <w:bCs/>
-        </w:rPr>
-        <w:t>📝</w:t>
-      </w:r>
-      <w:r>
-        <w:rPr>
-          <w:rFonts w:asciiTheme="minorHAnsi" w:hAnsiTheme="minorHAnsi" w:cstheme="minorHAnsi"/>
-          <w:b/>
-          <w:bCs/>
-        </w:rPr>
-        <w:t xml:space="preserve"> Phase 9: Final Submission</w:t>
-      </w:r>
-    </w:p>
-    <w:p>
-      <w:pPr>
-        <w:rPr>
-          <w:rFonts w:asciiTheme="minorHAnsi" w:hAnsiTheme="minorHAnsi" w:cstheme="minorHAnsi"/>
-          <w:b/>
-          <w:bCs/>
-        </w:rPr>
-      </w:pPr>
-      <w:r>
-        <w:rPr>
-          <w:rFonts w:asciiTheme="minorHAnsi" w:hAnsiTheme="minorHAnsi" w:cstheme="minorHAnsi"/>
-          <w:b/>
-          <w:bCs/>
-        </w:rPr>
-        <w:lastRenderedPageBreak/>
-        <w:t>Checklist</w:t>
-      </w:r>
-    </w:p>
-    <w:p>
-      <w:pPr>
-        <w:numPr>
-          <w:ilvl w:val="0"/>
-          <w:numId w:val="13"/>
-        </w:numPr>
-        <w:rPr>
-          <w:rFonts w:asciiTheme="minorHAnsi" w:hAnsiTheme="minorHAnsi" w:cstheme="minorHAnsi"/>
+    </w:p>
+    <w:p>
+      <w:pPr>
+        <w:rPr>
+          <w:rFonts w:asciiTheme="minorHAnsi" w:hAnsiTheme="minorHAnsi" w:cstheme="minorHAnsi"/>
+          <w:b/>
+          <w:bCs/>
         </w:rPr>
       </w:pPr>
       <w:proofErr w:type="gramStart"/>
       <w:r>
         <w:rPr>
           <w:rFonts w:asciiTheme="minorHAnsi" w:hAnsiTheme="minorHAnsi" w:cstheme="minorHAnsi"/>
-        </w:rPr>
-        <w:t>[ ]</w:t>
+          <w:b/>
+          <w:bCs/>
+        </w:rPr>
+        <w:t xml:space="preserve">Submission </w:t>
+      </w:r>
+      <w:r>
+        <w:rPr>
+          <w:rFonts w:asciiTheme="minorHAnsi" w:hAnsiTheme="minorHAnsi" w:cstheme="minorHAnsi"/>
+          <w:b/>
+          <w:bCs/>
+        </w:rPr>
+        <w:t>:</w:t>
       </w:r>
       <w:proofErr w:type="gramEnd"/>
-      <w:r>
-        <w:rPr>
-          <w:rFonts w:asciiTheme="minorHAnsi" w:hAnsiTheme="minorHAnsi" w:cstheme="minorHAnsi"/>
-        </w:rPr>
-        <w:t xml:space="preserve"> API endpoint is deployed and accessible</w:t>
-      </w:r>
-    </w:p>
-    <w:p>
-      <w:pPr>
-        <w:numPr>
-          <w:ilvl w:val="0"/>
-          <w:numId w:val="13"/>
-        </w:numPr>
-        <w:rPr>
-          <w:rFonts w:asciiTheme="minorHAnsi" w:hAnsiTheme="minorHAnsi" w:cstheme="minorHAnsi"/>
-        </w:rPr>
-      </w:pPr>
-      <w:proofErr w:type="gramStart"/>
-      <w:r>
-        <w:rPr>
-          <w:rFonts w:asciiTheme="minorHAnsi" w:hAnsiTheme="minorHAnsi" w:cstheme="minorHAnsi"/>
-        </w:rPr>
-        <w:t>[ ]</w:t>
-      </w:r>
-      <w:proofErr w:type="gramEnd"/>
-      <w:r>
-        <w:rPr>
-          <w:rFonts w:asciiTheme="minorHAnsi" w:hAnsiTheme="minorHAnsi" w:cstheme="minorHAnsi"/>
-        </w:rPr>
-        <w:t xml:space="preserve"> Frontend is deployed and functional</w:t>
-      </w:r>
-    </w:p>
-    <w:p>
-      <w:pPr>
-        <w:numPr>
-          <w:ilvl w:val="0"/>
-          <w:numId w:val="13"/>
-        </w:numPr>
-        <w:rPr>
-          <w:rFonts w:asciiTheme="minorHAnsi" w:hAnsiTheme="minorHAnsi" w:cstheme="minorHAnsi"/>
-        </w:rPr>
-      </w:pPr>
-      <w:proofErr w:type="gramStart"/>
-      <w:r>
-        <w:rPr>
-          <w:rFonts w:asciiTheme="minorHAnsi" w:hAnsiTheme="minorHAnsi" w:cstheme="minorHAnsi"/>
-        </w:rPr>
-        <w:t>[ ]</w:t>
-      </w:r>
-      <w:proofErr w:type="gramEnd"/>
-      <w:r>
-        <w:rPr>
-          <w:rFonts w:asciiTheme="minorHAnsi" w:hAnsiTheme="minorHAnsi" w:cstheme="minorHAnsi"/>
-        </w:rPr>
-        <w:t xml:space="preserve"> GitHub repo is public or shared</w:t>
-      </w:r>
-    </w:p>
-    <w:p>
-      <w:pPr>
-        <w:numPr>
-          <w:ilvl w:val="0"/>
-          <w:numId w:val="13"/>
-        </w:numPr>
-        <w:rPr>
-          <w:rFonts w:asciiTheme="minorHAnsi" w:hAnsiTheme="minorHAnsi" w:cstheme="minorHAnsi"/>
-        </w:rPr>
-      </w:pPr>
-      <w:proofErr w:type="gramStart"/>
-      <w:r>
-        <w:rPr>
-          <w:rFonts w:asciiTheme="minorHAnsi" w:hAnsiTheme="minorHAnsi" w:cstheme="minorHAnsi"/>
-        </w:rPr>
-        <w:t>[ ]</w:t>
-      </w:r>
-      <w:proofErr w:type="gramEnd"/>
-      <w:r>
-        <w:rPr>
-          <w:rFonts w:asciiTheme="minorHAnsi" w:hAnsiTheme="minorHAnsi" w:cstheme="minorHAnsi"/>
-        </w:rPr>
-        <w:t xml:space="preserve"> predictions.csv is generated and validated</w:t>
-      </w:r>
-    </w:p>
-    <w:p>
-      <w:pPr>
-        <w:numPr>
-          <w:ilvl w:val="0"/>
-          <w:numId w:val="13"/>
-        </w:numPr>
-        <w:rPr>
-          <w:rFonts w:asciiTheme="minorHAnsi" w:hAnsiTheme="minorHAnsi" w:cstheme="minorHAnsi"/>
-        </w:rPr>
-      </w:pPr>
-      <w:proofErr w:type="gramStart"/>
-      <w:r>
-        <w:rPr>
-          <w:rFonts w:asciiTheme="minorHAnsi" w:hAnsiTheme="minorHAnsi" w:cstheme="minorHAnsi"/>
-        </w:rPr>
-        <w:t>[ ]</w:t>
-      </w:r>
-      <w:proofErr w:type="gramEnd"/>
-      <w:r>
-        <w:rPr>
-          <w:rFonts w:asciiTheme="minorHAnsi" w:hAnsiTheme="minorHAnsi" w:cstheme="minorHAnsi"/>
-        </w:rPr>
-        <w:t xml:space="preserve"> 2-page approach document is complete</w:t>
-      </w:r>
-    </w:p>
-    <w:p>
-      <w:pPr>
-        <w:numPr>
-          <w:ilvl w:val="0"/>
-          <w:numId w:val="13"/>
-        </w:numPr>
-        <w:rPr>
-          <w:rFonts w:asciiTheme="minorHAnsi" w:hAnsiTheme="minorHAnsi" w:cstheme="minorHAnsi"/>
-        </w:rPr>
-      </w:pPr>
-      <w:proofErr w:type="gramStart"/>
-      <w:r>
-        <w:rPr>
-          <w:rFonts w:asciiTheme="minorHAnsi" w:hAnsiTheme="minorHAnsi" w:cstheme="minorHAnsi"/>
-        </w:rPr>
-        <w:t>[ ]</w:t>
-      </w:r>
-      <w:proofErr w:type="gramEnd"/>
-      <w:r>
-        <w:rPr>
-          <w:rFonts w:asciiTheme="minorHAnsi" w:hAnsiTheme="minorHAnsi" w:cstheme="minorHAnsi"/>
-        </w:rPr>
-        <w:t xml:space="preserve"> All URLs are tested and working</w:t>
-      </w:r>
-    </w:p>
-    <w:p>
-      <w:pPr>
-        <w:rPr>
-          <w:rFonts w:asciiTheme="minorHAnsi" w:hAnsiTheme="minorHAnsi" w:cstheme="minorHAnsi"/>
-          <w:b/>
-          <w:bCs/>
-        </w:rPr>
-      </w:pPr>
-      <w:r>
-        <w:rPr>
-          <w:rFonts w:asciiTheme="minorHAnsi" w:hAnsiTheme="minorHAnsi" w:cstheme="minorHAnsi"/>
-          <w:b/>
-          <w:bCs/>
-        </w:rPr>
-        <w:t>Submission Form</w:t>
-      </w:r>
-    </w:p>
-    <w:p>
-      <w:pPr>
-        <w:rPr>
-          <w:rFonts w:asciiTheme="minorHAnsi" w:hAnsiTheme="minorHAnsi" w:cstheme="minorHAnsi"/>
-        </w:rPr>
-      </w:pPr>
-      <w:r>
-        <w:rPr>
-          <w:rFonts w:asciiTheme="minorHAnsi" w:hAnsiTheme="minorHAnsi" w:cstheme="minorHAnsi"/>
-        </w:rPr>
-        <w:t>Fill out the provided form with:</w:t>
-      </w:r>
+    </w:p>
+    <w:p>
+      <w:pPr>
+        <w:rPr>
+          <w:rFonts w:asciiTheme="minorHAnsi" w:hAnsiTheme="minorHAnsi" w:cstheme="minorHAnsi"/>
+        </w:rPr>
+      </w:pPr>
+      <w:r>
+        <w:rPr>
+          <w:rFonts w:asciiTheme="minorHAnsi" w:hAnsiTheme="minorHAnsi" w:cstheme="minorHAnsi"/>
+          <w:b/>
+          <w:bCs/>
+        </w:rPr>
+        <w:t>API Endpoint URL</w:t>
+      </w:r>
+      <w:r>
+        <w:rPr>
+          <w:rFonts w:asciiTheme="minorHAnsi" w:hAnsiTheme="minorHAnsi" w:cstheme="minorHAnsi"/>
+        </w:rPr>
+        <w:t xml:space="preserve">: </w:t>
+      </w:r>
+      <w:hyperlink r:id="rId14" w:history="1">
+        <w:r>
+          <w:rPr>
+            <w:rStyle w:val="Hyperlink"/>
+            <w:rFonts w:asciiTheme="minorHAnsi" w:hAnsiTheme="minorHAnsi" w:cstheme="minorHAnsi"/>
+          </w:rPr>
+          <w:t>Render - Application loading</w:t>
+        </w:r>
+      </w:hyperlink>
     </w:p>
     <w:p>
       <w:pPr>
@@ -5213,13 +5373,19 @@
           <w:b/>
           <w:bCs/>
         </w:rPr>
-        <w:t>API Endpoint URL</w:t>
-      </w:r>
-      <w:r>
-        <w:rPr>
-          <w:rFonts w:asciiTheme="minorHAnsi" w:hAnsiTheme="minorHAnsi" w:cstheme="minorHAnsi"/>
-        </w:rPr>
-        <w:t>: https://your-app.railway.app</w:t>
+        <w:t>GitHub URL</w:t>
+      </w:r>
+      <w:r>
+        <w:rPr>
+          <w:rFonts w:asciiTheme="minorHAnsi" w:hAnsiTheme="minorHAnsi" w:cstheme="minorHAnsi"/>
+        </w:rPr>
+        <w:t xml:space="preserve">: </w:t>
+      </w:r>
+      <w:r>
+        <w:rPr>
+          <w:rFonts w:asciiTheme="minorHAnsi" w:hAnsiTheme="minorHAnsi" w:cstheme="minorHAnsi"/>
+        </w:rPr>
+        <w:t>https://github.com/Manasvigiradkar/shl-recommendation-system</w:t>
       </w:r>
     </w:p>
     <w:p>
@@ -5238,13 +5404,19 @@
           <w:b/>
           <w:bCs/>
         </w:rPr>
-        <w:t>GitHub URL</w:t>
-      </w:r>
-      <w:r>
-        <w:rPr>
-          <w:rFonts w:asciiTheme="minorHAnsi" w:hAnsiTheme="minorHAnsi" w:cstheme="minorHAnsi"/>
-        </w:rPr>
-        <w:t>: https://github.com/your-username/shl-recommendation</w:t>
+        <w:t>Frontend URL</w:t>
+      </w:r>
+      <w:r>
+        <w:rPr>
+          <w:rFonts w:asciiTheme="minorHAnsi" w:hAnsiTheme="minorHAnsi" w:cstheme="minorHAnsi"/>
+        </w:rPr>
+        <w:t xml:space="preserve">: </w:t>
+      </w:r>
+      <w:r>
+        <w:rPr>
+          <w:rFonts w:asciiTheme="minorHAnsi" w:hAnsiTheme="minorHAnsi" w:cstheme="minorHAnsi"/>
+        </w:rPr>
+        <w:t>https://shl-recommendation-frontend.vercel.app/</w:t>
       </w:r>
     </w:p>
     <w:p>
@@ -5263,13 +5435,13 @@
           <w:b/>
           <w:bCs/>
         </w:rPr>
-        <w:t>Frontend URL</w:t>
-      </w:r>
-      <w:r>
-        <w:rPr>
-          <w:rFonts w:asciiTheme="minorHAnsi" w:hAnsiTheme="minorHAnsi" w:cstheme="minorHAnsi"/>
-        </w:rPr>
-        <w:t>: https://your-app.vercel.app</w:t>
+        <w:t>Approach Document</w:t>
+      </w:r>
+      <w:r>
+        <w:rPr>
+          <w:rFonts w:asciiTheme="minorHAnsi" w:hAnsiTheme="minorHAnsi" w:cstheme="minorHAnsi"/>
+        </w:rPr>
+        <w:t>: Upload PDF</w:t>
       </w:r>
     </w:p>
     <w:p>
@@ -5288,31 +5460,7 @@
           <w:b/>
           <w:bCs/>
         </w:rPr>
-        <w:t>Approach Document</w:t>
-      </w:r>
-      <w:r>
-        <w:rPr>
-          <w:rFonts w:asciiTheme="minorHAnsi" w:hAnsiTheme="minorHAnsi" w:cstheme="minorHAnsi"/>
-        </w:rPr>
-        <w:t>: Upload PDF</w:t>
-      </w:r>
-    </w:p>
-    <w:p>
-      <w:pPr>
-        <w:numPr>
-          <w:ilvl w:val="0"/>
-          <w:numId w:val="14"/>
-        </w:numPr>
-        <w:rPr>
-          <w:rFonts w:asciiTheme="minorHAnsi" w:hAnsiTheme="minorHAnsi" w:cstheme="minorHAnsi"/>
-        </w:rPr>
-      </w:pPr>
-      <w:r>
-        <w:rPr>
-          <w:rFonts w:asciiTheme="minorHAnsi" w:hAnsiTheme="minorHAnsi" w:cstheme="minorHAnsi"/>
-          <w:b/>
-          <w:bCs/>
-        </w:rPr>
+        <w:lastRenderedPageBreak/>
         <w:t>Predictions CSV</w:t>
       </w:r>
       <w:r>
@@ -5328,484 +5476,22 @@
           <w:rFonts w:asciiTheme="minorHAnsi" w:hAnsiTheme="minorHAnsi" w:cstheme="minorHAnsi"/>
         </w:rPr>
       </w:pPr>
-      <w:r>
-        <w:rPr>
-          <w:rFonts w:asciiTheme="minorHAnsi" w:hAnsiTheme="minorHAnsi" w:cstheme="minorHAnsi"/>
-        </w:rPr>
-        <w:pict w14:anchorId="320FD858">
-          <v:rect id="_x0000_i1138" style="width:0;height:1.5pt" o:hralign="center" o:hrstd="t" o:hr="t" fillcolor="#a0a0a0" stroked="f"/>
-        </w:pict>
-      </w:r>
-    </w:p>
-    <w:p>
-      <w:pPr>
-        <w:rPr>
-          <w:rFonts w:asciiTheme="minorHAnsi" w:hAnsiTheme="minorHAnsi" w:cstheme="minorHAnsi"/>
-          <w:b/>
-          <w:bCs/>
-        </w:rPr>
-      </w:pPr>
-      <w:r>
-        <w:rPr>
-          <w:rFonts w:ascii="Segoe UI Emoji" w:hAnsi="Segoe UI Emoji" w:cs="Segoe UI Emoji"/>
-          <w:b/>
-          <w:bCs/>
-        </w:rPr>
-        <w:t>🎯</w:t>
-      </w:r>
-      <w:r>
-        <w:rPr>
-          <w:rFonts w:asciiTheme="minorHAnsi" w:hAnsiTheme="minorHAnsi" w:cstheme="minorHAnsi"/>
-          <w:b/>
-          <w:bCs/>
-        </w:rPr>
-        <w:t xml:space="preserve"> Success Criteria Checklist</w:t>
-      </w:r>
-    </w:p>
-    <w:p>
-      <w:pPr>
-        <w:rPr>
-          <w:rFonts w:asciiTheme="minorHAnsi" w:hAnsiTheme="minorHAnsi" w:cstheme="minorHAnsi"/>
-          <w:b/>
-          <w:bCs/>
-        </w:rPr>
-      </w:pPr>
-      <w:r>
-        <w:rPr>
-          <w:rFonts w:asciiTheme="minorHAnsi" w:hAnsiTheme="minorHAnsi" w:cstheme="minorHAnsi"/>
-          <w:b/>
-          <w:bCs/>
-        </w:rPr>
-        <w:t>Core Requirements (Must Have)</w:t>
-      </w:r>
-    </w:p>
-    <w:p>
-      <w:pPr>
-        <w:numPr>
-          <w:ilvl w:val="0"/>
-          <w:numId w:val="15"/>
-        </w:numPr>
-        <w:rPr>
-          <w:rFonts w:asciiTheme="minorHAnsi" w:hAnsiTheme="minorHAnsi" w:cstheme="minorHAnsi"/>
-        </w:rPr>
-      </w:pPr>
-      <w:r>
-        <w:rPr>
-          <w:rFonts w:asciiTheme="minorHAnsi" w:hAnsiTheme="minorHAnsi" w:cstheme="minorHAnsi"/>
-        </w:rPr>
-        <w:t xml:space="preserve">[x] 377+ assessments scraped from SHL </w:t>
-      </w:r>
-      <w:proofErr w:type="spellStart"/>
-      <w:r>
-        <w:rPr>
-          <w:rFonts w:asciiTheme="minorHAnsi" w:hAnsiTheme="minorHAnsi" w:cstheme="minorHAnsi"/>
-        </w:rPr>
-        <w:t>catalog</w:t>
-      </w:r>
-      <w:proofErr w:type="spellEnd"/>
-    </w:p>
-    <w:p>
-      <w:pPr>
-        <w:numPr>
-          <w:ilvl w:val="0"/>
-          <w:numId w:val="15"/>
-        </w:numPr>
-        <w:rPr>
-          <w:rFonts w:asciiTheme="minorHAnsi" w:hAnsiTheme="minorHAnsi" w:cstheme="minorHAnsi"/>
-        </w:rPr>
-      </w:pPr>
-      <w:r>
-        <w:rPr>
-          <w:rFonts w:asciiTheme="minorHAnsi" w:hAnsiTheme="minorHAnsi" w:cstheme="minorHAnsi"/>
-        </w:rPr>
-        <w:t>[x] LLM-based recommendation system implemented</w:t>
-      </w:r>
-    </w:p>
-    <w:p>
-      <w:pPr>
-        <w:numPr>
-          <w:ilvl w:val="0"/>
-          <w:numId w:val="15"/>
-        </w:numPr>
-        <w:rPr>
-          <w:rFonts w:asciiTheme="minorHAnsi" w:hAnsiTheme="minorHAnsi" w:cstheme="minorHAnsi"/>
-        </w:rPr>
-      </w:pPr>
-      <w:r>
-        <w:rPr>
-          <w:rFonts w:asciiTheme="minorHAnsi" w:hAnsiTheme="minorHAnsi" w:cstheme="minorHAnsi"/>
-        </w:rPr>
-        <w:t>[x] Vector search with embeddings</w:t>
-      </w:r>
-    </w:p>
-    <w:p>
-      <w:pPr>
-        <w:numPr>
-          <w:ilvl w:val="0"/>
-          <w:numId w:val="15"/>
-        </w:numPr>
-        <w:rPr>
-          <w:rFonts w:asciiTheme="minorHAnsi" w:hAnsiTheme="minorHAnsi" w:cstheme="minorHAnsi"/>
-        </w:rPr>
-      </w:pPr>
-      <w:r>
-        <w:rPr>
-          <w:rFonts w:asciiTheme="minorHAnsi" w:hAnsiTheme="minorHAnsi" w:cstheme="minorHAnsi"/>
-        </w:rPr>
-        <w:t>[x] API with /health and /recommend endpoints</w:t>
-      </w:r>
-    </w:p>
-    <w:p>
-      <w:pPr>
-        <w:numPr>
-          <w:ilvl w:val="0"/>
-          <w:numId w:val="15"/>
-        </w:numPr>
-        <w:rPr>
-          <w:rFonts w:asciiTheme="minorHAnsi" w:hAnsiTheme="minorHAnsi" w:cstheme="minorHAnsi"/>
-        </w:rPr>
-      </w:pPr>
-      <w:r>
-        <w:rPr>
-          <w:rFonts w:asciiTheme="minorHAnsi" w:hAnsiTheme="minorHAnsi" w:cstheme="minorHAnsi"/>
-        </w:rPr>
-        <w:t>[x] Mean Recall@10 measured</w:t>
-      </w:r>
-    </w:p>
-    <w:p>
-      <w:pPr>
-        <w:numPr>
-          <w:ilvl w:val="0"/>
-          <w:numId w:val="15"/>
-        </w:numPr>
-        <w:rPr>
-          <w:rFonts w:asciiTheme="minorHAnsi" w:hAnsiTheme="minorHAnsi" w:cstheme="minorHAnsi"/>
-        </w:rPr>
-      </w:pPr>
-      <w:r>
-        <w:rPr>
-          <w:rFonts w:asciiTheme="minorHAnsi" w:hAnsiTheme="minorHAnsi" w:cstheme="minorHAnsi"/>
-        </w:rPr>
-        <w:t>[x] Test predictions generated</w:t>
-      </w:r>
-    </w:p>
-    <w:p>
-      <w:pPr>
-        <w:numPr>
-          <w:ilvl w:val="0"/>
-          <w:numId w:val="15"/>
-        </w:numPr>
-        <w:rPr>
-          <w:rFonts w:asciiTheme="minorHAnsi" w:hAnsiTheme="minorHAnsi" w:cstheme="minorHAnsi"/>
-        </w:rPr>
-      </w:pPr>
-      <w:r>
-        <w:rPr>
-          <w:rFonts w:asciiTheme="minorHAnsi" w:hAnsiTheme="minorHAnsi" w:cstheme="minorHAnsi"/>
-        </w:rPr>
-        <w:t>[x] All deliverables submitted</w:t>
-      </w:r>
-    </w:p>
-    <w:p>
-      <w:pPr>
-        <w:rPr>
-          <w:rFonts w:asciiTheme="minorHAnsi" w:hAnsiTheme="minorHAnsi" w:cstheme="minorHAnsi"/>
-          <w:b/>
-          <w:bCs/>
-        </w:rPr>
-      </w:pPr>
-      <w:r>
-        <w:rPr>
-          <w:rFonts w:asciiTheme="minorHAnsi" w:hAnsiTheme="minorHAnsi" w:cstheme="minorHAnsi"/>
-          <w:b/>
-          <w:bCs/>
-        </w:rPr>
-        <w:t>Quality Indicators (Should Have)</w:t>
-      </w:r>
-    </w:p>
-    <w:p>
-      <w:pPr>
-        <w:numPr>
-          <w:ilvl w:val="0"/>
-          <w:numId w:val="16"/>
-        </w:numPr>
-        <w:rPr>
-          <w:rFonts w:asciiTheme="minorHAnsi" w:hAnsiTheme="minorHAnsi" w:cstheme="minorHAnsi"/>
-        </w:rPr>
-      </w:pPr>
-      <w:r>
-        <w:rPr>
-          <w:rFonts w:asciiTheme="minorHAnsi" w:hAnsiTheme="minorHAnsi" w:cstheme="minorHAnsi"/>
-        </w:rPr>
-        <w:t>[x] Mean Recall@10 &gt; 0.70</w:t>
-      </w:r>
-    </w:p>
-    <w:p>
-      <w:pPr>
-        <w:numPr>
-          <w:ilvl w:val="0"/>
-          <w:numId w:val="16"/>
-        </w:numPr>
-        <w:rPr>
-          <w:rFonts w:asciiTheme="minorHAnsi" w:hAnsiTheme="minorHAnsi" w:cstheme="minorHAnsi"/>
-        </w:rPr>
-      </w:pPr>
-      <w:r>
-        <w:rPr>
-          <w:rFonts w:asciiTheme="minorHAnsi" w:hAnsiTheme="minorHAnsi" w:cstheme="minorHAnsi"/>
-        </w:rPr>
-        <w:t>[x] Response time &lt; 3 seconds</w:t>
-      </w:r>
-    </w:p>
-    <w:p>
-      <w:pPr>
-        <w:numPr>
-          <w:ilvl w:val="0"/>
-          <w:numId w:val="16"/>
-        </w:numPr>
-        <w:rPr>
-          <w:rFonts w:asciiTheme="minorHAnsi" w:hAnsiTheme="minorHAnsi" w:cstheme="minorHAnsi"/>
-        </w:rPr>
-      </w:pPr>
-      <w:r>
-        <w:rPr>
-          <w:rFonts w:asciiTheme="minorHAnsi" w:hAnsiTheme="minorHAnsi" w:cstheme="minorHAnsi"/>
-        </w:rPr>
-        <w:t>[x] Balanced test type recommendations</w:t>
-      </w:r>
-    </w:p>
-    <w:p>
-      <w:pPr>
-        <w:numPr>
-          <w:ilvl w:val="0"/>
-          <w:numId w:val="16"/>
-        </w:numPr>
-        <w:rPr>
-          <w:rFonts w:asciiTheme="minorHAnsi" w:hAnsiTheme="minorHAnsi" w:cstheme="minorHAnsi"/>
-        </w:rPr>
-      </w:pPr>
-      <w:r>
-        <w:rPr>
-          <w:rFonts w:asciiTheme="minorHAnsi" w:hAnsiTheme="minorHAnsi" w:cstheme="minorHAnsi"/>
-        </w:rPr>
-        <w:t>[x] Clean, documented code</w:t>
-      </w:r>
-    </w:p>
-    <w:p>
-      <w:pPr>
-        <w:numPr>
-          <w:ilvl w:val="0"/>
-          <w:numId w:val="16"/>
-        </w:numPr>
-        <w:rPr>
-          <w:rFonts w:asciiTheme="minorHAnsi" w:hAnsiTheme="minorHAnsi" w:cstheme="minorHAnsi"/>
-        </w:rPr>
-      </w:pPr>
-      <w:r>
-        <w:rPr>
-          <w:rFonts w:asciiTheme="minorHAnsi" w:hAnsiTheme="minorHAnsi" w:cstheme="minorHAnsi"/>
-        </w:rPr>
-        <w:t>[x] Comprehensive testing</w:t>
-      </w:r>
-    </w:p>
-    <w:p>
-      <w:pPr>
-        <w:numPr>
-          <w:ilvl w:val="0"/>
-          <w:numId w:val="16"/>
-        </w:numPr>
-        <w:rPr>
-          <w:rFonts w:asciiTheme="minorHAnsi" w:hAnsiTheme="minorHAnsi" w:cstheme="minorHAnsi"/>
-        </w:rPr>
-      </w:pPr>
-      <w:r>
-        <w:rPr>
-          <w:rFonts w:asciiTheme="minorHAnsi" w:hAnsiTheme="minorHAnsi" w:cstheme="minorHAnsi"/>
-        </w:rPr>
-        <w:t>[x] Working deployment</w:t>
-      </w:r>
-    </w:p>
-    <w:p>
-      <w:pPr>
-        <w:rPr>
-          <w:rFonts w:asciiTheme="minorHAnsi" w:hAnsiTheme="minorHAnsi" w:cstheme="minorHAnsi"/>
-          <w:b/>
-          <w:bCs/>
-        </w:rPr>
-      </w:pPr>
-      <w:r>
-        <w:rPr>
-          <w:rFonts w:asciiTheme="minorHAnsi" w:hAnsiTheme="minorHAnsi" w:cstheme="minorHAnsi"/>
-          <w:b/>
-          <w:bCs/>
-        </w:rPr>
-        <w:t>Excellence Markers (Nice to Have)</w:t>
-      </w:r>
-    </w:p>
-    <w:p>
-      <w:pPr>
-        <w:numPr>
-          <w:ilvl w:val="0"/>
-          <w:numId w:val="17"/>
-        </w:numPr>
-        <w:rPr>
-          <w:rFonts w:asciiTheme="minorHAnsi" w:hAnsiTheme="minorHAnsi" w:cstheme="minorHAnsi"/>
-        </w:rPr>
-      </w:pPr>
-      <w:proofErr w:type="gramStart"/>
-      <w:r>
-        <w:rPr>
-          <w:rFonts w:asciiTheme="minorHAnsi" w:hAnsiTheme="minorHAnsi" w:cstheme="minorHAnsi"/>
-        </w:rPr>
-        <w:t>[ ]</w:t>
-      </w:r>
-      <w:proofErr w:type="gramEnd"/>
-      <w:r>
-        <w:rPr>
-          <w:rFonts w:asciiTheme="minorHAnsi" w:hAnsiTheme="minorHAnsi" w:cstheme="minorHAnsi"/>
-        </w:rPr>
-        <w:t xml:space="preserve"> Mean Recall@10 &gt; 0.80</w:t>
-      </w:r>
-    </w:p>
-    <w:p>
-      <w:pPr>
-        <w:numPr>
-          <w:ilvl w:val="0"/>
-          <w:numId w:val="17"/>
-        </w:numPr>
-        <w:rPr>
-          <w:rFonts w:asciiTheme="minorHAnsi" w:hAnsiTheme="minorHAnsi" w:cstheme="minorHAnsi"/>
-        </w:rPr>
-      </w:pPr>
-      <w:proofErr w:type="gramStart"/>
-      <w:r>
-        <w:rPr>
-          <w:rFonts w:asciiTheme="minorHAnsi" w:hAnsiTheme="minorHAnsi" w:cstheme="minorHAnsi"/>
-        </w:rPr>
-        <w:t>[ ]</w:t>
-      </w:r>
-      <w:proofErr w:type="gramEnd"/>
-      <w:r>
-        <w:rPr>
-          <w:rFonts w:asciiTheme="minorHAnsi" w:hAnsiTheme="minorHAnsi" w:cstheme="minorHAnsi"/>
-        </w:rPr>
-        <w:t xml:space="preserve"> CI/CD pipeline</w:t>
-      </w:r>
-    </w:p>
-    <w:p>
-      <w:pPr>
-        <w:numPr>
-          <w:ilvl w:val="0"/>
-          <w:numId w:val="17"/>
-        </w:numPr>
-        <w:rPr>
-          <w:rFonts w:asciiTheme="minorHAnsi" w:hAnsiTheme="minorHAnsi" w:cstheme="minorHAnsi"/>
-        </w:rPr>
-      </w:pPr>
-      <w:proofErr w:type="gramStart"/>
-      <w:r>
-        <w:rPr>
-          <w:rFonts w:asciiTheme="minorHAnsi" w:hAnsiTheme="minorHAnsi" w:cstheme="minorHAnsi"/>
-        </w:rPr>
-        <w:lastRenderedPageBreak/>
-        <w:t>[ ]</w:t>
-      </w:r>
-      <w:proofErr w:type="gramEnd"/>
-      <w:r>
-        <w:rPr>
-          <w:rFonts w:asciiTheme="minorHAnsi" w:hAnsiTheme="minorHAnsi" w:cstheme="minorHAnsi"/>
-        </w:rPr>
-        <w:t xml:space="preserve"> Docker containerization</w:t>
-      </w:r>
-    </w:p>
-    <w:p>
-      <w:pPr>
-        <w:numPr>
-          <w:ilvl w:val="0"/>
-          <w:numId w:val="17"/>
-        </w:numPr>
-        <w:rPr>
-          <w:rFonts w:asciiTheme="minorHAnsi" w:hAnsiTheme="minorHAnsi" w:cstheme="minorHAnsi"/>
-        </w:rPr>
-      </w:pPr>
-      <w:proofErr w:type="gramStart"/>
-      <w:r>
-        <w:rPr>
-          <w:rFonts w:asciiTheme="minorHAnsi" w:hAnsiTheme="minorHAnsi" w:cstheme="minorHAnsi"/>
-        </w:rPr>
-        <w:t>[ ]</w:t>
-      </w:r>
-      <w:proofErr w:type="gramEnd"/>
-      <w:r>
-        <w:rPr>
-          <w:rFonts w:asciiTheme="minorHAnsi" w:hAnsiTheme="minorHAnsi" w:cstheme="minorHAnsi"/>
-        </w:rPr>
-        <w:t xml:space="preserve"> Detailed evaluation analysis</w:t>
-      </w:r>
-    </w:p>
-    <w:p>
-      <w:pPr>
-        <w:numPr>
-          <w:ilvl w:val="0"/>
-          <w:numId w:val="17"/>
-        </w:numPr>
-        <w:rPr>
-          <w:rFonts w:asciiTheme="minorHAnsi" w:hAnsiTheme="minorHAnsi" w:cstheme="minorHAnsi"/>
-        </w:rPr>
-      </w:pPr>
-      <w:proofErr w:type="gramStart"/>
-      <w:r>
-        <w:rPr>
-          <w:rFonts w:asciiTheme="minorHAnsi" w:hAnsiTheme="minorHAnsi" w:cstheme="minorHAnsi"/>
-        </w:rPr>
-        <w:t>[ ]</w:t>
-      </w:r>
-      <w:proofErr w:type="gramEnd"/>
-      <w:r>
-        <w:rPr>
-          <w:rFonts w:asciiTheme="minorHAnsi" w:hAnsiTheme="minorHAnsi" w:cstheme="minorHAnsi"/>
-        </w:rPr>
-        <w:t xml:space="preserve"> Performance optimization docs</w:t>
-      </w:r>
-    </w:p>
-    <w:p>
-      <w:pPr>
-        <w:rPr>
-          <w:rFonts w:asciiTheme="minorHAnsi" w:hAnsiTheme="minorHAnsi" w:cstheme="minorHAnsi"/>
-        </w:rPr>
-      </w:pPr>
-      <w:r>
-        <w:rPr>
-          <w:rFonts w:asciiTheme="minorHAnsi" w:hAnsiTheme="minorHAnsi" w:cstheme="minorHAnsi"/>
-        </w:rPr>
-        <w:pict w14:anchorId="24EB72D3">
-          <v:rect id="_x0000_i1139" style="width:0;height:1.5pt" o:hralign="center" o:hrstd="t" o:hr="t" fillcolor="#a0a0a0" stroked="f"/>
-        </w:pict>
-      </w:r>
-    </w:p>
-    <w:p>
-      <w:pPr>
-        <w:rPr>
-          <w:rFonts w:asciiTheme="minorHAnsi" w:hAnsiTheme="minorHAnsi" w:cstheme="minorHAnsi"/>
-          <w:b/>
-          <w:bCs/>
-        </w:rPr>
-      </w:pPr>
-      <w:r>
-        <w:rPr>
-          <w:rFonts w:ascii="Segoe UI Emoji" w:hAnsi="Segoe UI Emoji" w:cs="Segoe UI Emoji"/>
-          <w:b/>
-          <w:bCs/>
-        </w:rPr>
-        <w:t>🚨</w:t>
-      </w:r>
-      <w:r>
-        <w:rPr>
-          <w:rFonts w:asciiTheme="minorHAnsi" w:hAnsiTheme="minorHAnsi" w:cstheme="minorHAnsi"/>
-          <w:b/>
-          <w:bCs/>
-        </w:rPr>
-        <w:t xml:space="preserve"> Common Issues &amp; Solutions</w:t>
+    </w:p>
+    <w:p>
+      <w:pPr>
+        <w:rPr>
+          <w:rFonts w:asciiTheme="minorHAnsi" w:hAnsiTheme="minorHAnsi" w:cstheme="minorHAnsi"/>
+          <w:b/>
+          <w:bCs/>
+        </w:rPr>
+      </w:pPr>
+      <w:r>
+        <w:rPr>
+          <w:rFonts w:asciiTheme="minorHAnsi" w:hAnsiTheme="minorHAnsi" w:cstheme="minorHAnsi"/>
+          <w:b/>
+          <w:bCs/>
+        </w:rPr>
+        <w:t>Common Issues &amp; Solutions</w:t>
       </w:r>
     </w:p>
     <w:p>
@@ -6231,35 +5917,10 @@
       <w:r>
         <w:rPr>
           <w:rFonts w:asciiTheme="minorHAnsi" w:hAnsiTheme="minorHAnsi" w:cstheme="minorHAnsi"/>
-        </w:rPr>
-        <w:pict w14:anchorId="77A0CDBC">
-          <v:rect id="_x0000_i1140" style="width:0;height:1.5pt" o:hralign="center" o:hrstd="t" o:hr="t" fillcolor="#a0a0a0" stroked="f"/>
-        </w:pict>
-      </w:r>
-    </w:p>
-    <w:p>
-      <w:pPr>
-        <w:rPr>
-          <w:rFonts w:asciiTheme="minorHAnsi" w:hAnsiTheme="minorHAnsi" w:cstheme="minorHAnsi"/>
-          <w:b/>
-          <w:bCs/>
-        </w:rPr>
-      </w:pPr>
-      <w:r>
-        <w:rPr>
-          <w:rFonts w:ascii="Segoe UI Emoji" w:hAnsi="Segoe UI Emoji" w:cs="Segoe UI Emoji"/>
-          <w:b/>
-          <w:bCs/>
-        </w:rPr>
-        <w:t>📚</w:t>
-      </w:r>
-      <w:r>
-        <w:rPr>
-          <w:rFonts w:asciiTheme="minorHAnsi" w:hAnsiTheme="minorHAnsi" w:cstheme="minorHAnsi"/>
-          <w:b/>
-          <w:bCs/>
-        </w:rPr>
-        <w:t xml:space="preserve"> Additional Resources</w:t>
+          <w:b/>
+          <w:bCs/>
+        </w:rPr>
+        <w:t>Additional Resources</w:t>
       </w:r>
     </w:p>
     <w:p>
@@ -6357,7 +6018,6 @@
           <w:b/>
           <w:bCs/>
         </w:rPr>
-        <w:lastRenderedPageBreak/>
         <w:t>React</w:t>
       </w:r>
       <w:r>
@@ -6390,1127 +6050,6 @@
           <w:rFonts w:asciiTheme="minorHAnsi" w:hAnsiTheme="minorHAnsi" w:cstheme="minorHAnsi"/>
         </w:rPr>
         <w:t>: See README for platform-specific guides</w:t>
-      </w:r>
-    </w:p>
-    <w:p>
-      <w:pPr>
-        <w:rPr>
-          <w:rFonts w:asciiTheme="minorHAnsi" w:hAnsiTheme="minorHAnsi" w:cstheme="minorHAnsi"/>
-        </w:rPr>
-      </w:pPr>
-      <w:r>
-        <w:rPr>
-          <w:rFonts w:asciiTheme="minorHAnsi" w:hAnsiTheme="minorHAnsi" w:cstheme="minorHAnsi"/>
-        </w:rPr>
-        <w:pict w14:anchorId="6F019144">
-          <v:rect id="_x0000_i1141" style="width:0;height:1.5pt" o:hralign="center" o:hrstd="t" o:hr="t" fillcolor="#a0a0a0" stroked="f"/>
-        </w:pict>
-      </w:r>
-    </w:p>
-    <w:p>
-      <w:pPr>
-        <w:rPr>
-          <w:rFonts w:asciiTheme="minorHAnsi" w:hAnsiTheme="minorHAnsi" w:cstheme="minorHAnsi"/>
-          <w:b/>
-          <w:bCs/>
-        </w:rPr>
-      </w:pPr>
-      <w:r>
-        <w:rPr>
-          <w:rFonts w:ascii="Segoe UI Emoji" w:hAnsi="Segoe UI Emoji" w:cs="Segoe UI Emoji"/>
-          <w:b/>
-          <w:bCs/>
-        </w:rPr>
-        <w:t>💡</w:t>
-      </w:r>
-      <w:r>
-        <w:rPr>
-          <w:rFonts w:asciiTheme="minorHAnsi" w:hAnsiTheme="minorHAnsi" w:cstheme="minorHAnsi"/>
-          <w:b/>
-          <w:bCs/>
-        </w:rPr>
-        <w:t xml:space="preserve"> Tips for Success</w:t>
-      </w:r>
-    </w:p>
-    <w:p>
-      <w:pPr>
-        <w:numPr>
-          <w:ilvl w:val="0"/>
-          <w:numId w:val="23"/>
-        </w:numPr>
-        <w:rPr>
-          <w:rFonts w:asciiTheme="minorHAnsi" w:hAnsiTheme="minorHAnsi" w:cstheme="minorHAnsi"/>
-        </w:rPr>
-      </w:pPr>
-      <w:r>
-        <w:rPr>
-          <w:rFonts w:asciiTheme="minorHAnsi" w:hAnsiTheme="minorHAnsi" w:cstheme="minorHAnsi"/>
-          <w:b/>
-          <w:bCs/>
-        </w:rPr>
-        <w:t>Start Early</w:t>
-      </w:r>
-      <w:r>
-        <w:rPr>
-          <w:rFonts w:asciiTheme="minorHAnsi" w:hAnsiTheme="minorHAnsi" w:cstheme="minorHAnsi"/>
-        </w:rPr>
-        <w:t>: Don't underestimate scraping complexity</w:t>
-      </w:r>
-    </w:p>
-    <w:p>
-      <w:pPr>
-        <w:numPr>
-          <w:ilvl w:val="0"/>
-          <w:numId w:val="23"/>
-        </w:numPr>
-        <w:rPr>
-          <w:rFonts w:asciiTheme="minorHAnsi" w:hAnsiTheme="minorHAnsi" w:cstheme="minorHAnsi"/>
-        </w:rPr>
-      </w:pPr>
-      <w:r>
-        <w:rPr>
-          <w:rFonts w:asciiTheme="minorHAnsi" w:hAnsiTheme="minorHAnsi" w:cstheme="minorHAnsi"/>
-          <w:b/>
-          <w:bCs/>
-        </w:rPr>
-        <w:t>Test Incrementally</w:t>
-      </w:r>
-      <w:r>
-        <w:rPr>
-          <w:rFonts w:asciiTheme="minorHAnsi" w:hAnsiTheme="minorHAnsi" w:cstheme="minorHAnsi"/>
-        </w:rPr>
-        <w:t>: Validate each component before moving on</w:t>
-      </w:r>
-    </w:p>
-    <w:p>
-      <w:pPr>
-        <w:numPr>
-          <w:ilvl w:val="0"/>
-          <w:numId w:val="23"/>
-        </w:numPr>
-        <w:rPr>
-          <w:rFonts w:asciiTheme="minorHAnsi" w:hAnsiTheme="minorHAnsi" w:cstheme="minorHAnsi"/>
-        </w:rPr>
-      </w:pPr>
-      <w:r>
-        <w:rPr>
-          <w:rFonts w:asciiTheme="minorHAnsi" w:hAnsiTheme="minorHAnsi" w:cstheme="minorHAnsi"/>
-          <w:b/>
-          <w:bCs/>
-        </w:rPr>
-        <w:t>Document Everything</w:t>
-      </w:r>
-      <w:r>
-        <w:rPr>
-          <w:rFonts w:asciiTheme="minorHAnsi" w:hAnsiTheme="minorHAnsi" w:cstheme="minorHAnsi"/>
-        </w:rPr>
-        <w:t>: Track all experiments and iterations</w:t>
-      </w:r>
-    </w:p>
-    <w:p>
-      <w:pPr>
-        <w:numPr>
-          <w:ilvl w:val="0"/>
-          <w:numId w:val="23"/>
-        </w:numPr>
-        <w:rPr>
-          <w:rFonts w:asciiTheme="minorHAnsi" w:hAnsiTheme="minorHAnsi" w:cstheme="minorHAnsi"/>
-        </w:rPr>
-      </w:pPr>
-      <w:r>
-        <w:rPr>
-          <w:rFonts w:asciiTheme="minorHAnsi" w:hAnsiTheme="minorHAnsi" w:cstheme="minorHAnsi"/>
-          <w:b/>
-          <w:bCs/>
-        </w:rPr>
-        <w:t>Ask for Help</w:t>
-      </w:r>
-      <w:r>
-        <w:rPr>
-          <w:rFonts w:asciiTheme="minorHAnsi" w:hAnsiTheme="minorHAnsi" w:cstheme="minorHAnsi"/>
-        </w:rPr>
-        <w:t>: Use the assessment forum if stuck</w:t>
-      </w:r>
-    </w:p>
-    <w:p>
-      <w:pPr>
-        <w:numPr>
-          <w:ilvl w:val="0"/>
-          <w:numId w:val="23"/>
-        </w:numPr>
-        <w:rPr>
-          <w:rFonts w:asciiTheme="minorHAnsi" w:hAnsiTheme="minorHAnsi" w:cstheme="minorHAnsi"/>
-        </w:rPr>
-      </w:pPr>
-      <w:r>
-        <w:rPr>
-          <w:rFonts w:asciiTheme="minorHAnsi" w:hAnsiTheme="minorHAnsi" w:cstheme="minorHAnsi"/>
-          <w:b/>
-          <w:bCs/>
-        </w:rPr>
-        <w:t>Focus on Core</w:t>
-      </w:r>
-      <w:r>
-        <w:rPr>
-          <w:rFonts w:asciiTheme="minorHAnsi" w:hAnsiTheme="minorHAnsi" w:cstheme="minorHAnsi"/>
-        </w:rPr>
-        <w:t>: Get basics working before optimizing</w:t>
-      </w:r>
-    </w:p>
-    <w:p>
-      <w:pPr>
-        <w:numPr>
-          <w:ilvl w:val="0"/>
-          <w:numId w:val="23"/>
-        </w:numPr>
-        <w:rPr>
-          <w:rFonts w:asciiTheme="minorHAnsi" w:hAnsiTheme="minorHAnsi" w:cstheme="minorHAnsi"/>
-        </w:rPr>
-      </w:pPr>
-      <w:r>
-        <w:rPr>
-          <w:rFonts w:asciiTheme="minorHAnsi" w:hAnsiTheme="minorHAnsi" w:cstheme="minorHAnsi"/>
-          <w:b/>
-          <w:bCs/>
-        </w:rPr>
-        <w:t>Time Management</w:t>
-      </w:r>
-      <w:r>
-        <w:rPr>
-          <w:rFonts w:asciiTheme="minorHAnsi" w:hAnsiTheme="minorHAnsi" w:cstheme="minorHAnsi"/>
-        </w:rPr>
-        <w:t>: Allocate 8-12 hours total</w:t>
-      </w:r>
-    </w:p>
-    <w:p>
-      <w:pPr>
-        <w:rPr>
-          <w:rFonts w:asciiTheme="minorHAnsi" w:hAnsiTheme="minorHAnsi" w:cstheme="minorHAnsi"/>
-        </w:rPr>
-      </w:pPr>
-      <w:r>
-        <w:rPr>
-          <w:rFonts w:asciiTheme="minorHAnsi" w:hAnsiTheme="minorHAnsi" w:cstheme="minorHAnsi"/>
-        </w:rPr>
-        <w:pict w14:anchorId="2A2ED42B">
-          <v:rect id="_x0000_i1142" style="width:0;height:1.5pt" o:hralign="center" o:hrstd="t" o:hr="t" fillcolor="#a0a0a0" stroked="f"/>
-        </w:pict>
-      </w:r>
-    </w:p>
-    <w:p>
-      <w:pPr>
-        <w:rPr>
-          <w:rFonts w:asciiTheme="minorHAnsi" w:hAnsiTheme="minorHAnsi" w:cstheme="minorHAnsi"/>
-          <w:b/>
-          <w:bCs/>
-        </w:rPr>
-      </w:pPr>
-      <w:r>
-        <w:rPr>
-          <w:rFonts w:ascii="Segoe UI Emoji" w:hAnsi="Segoe UI Emoji" w:cs="Segoe UI Emoji"/>
-          <w:b/>
-          <w:bCs/>
-        </w:rPr>
-        <w:t>⏱️</w:t>
-      </w:r>
-      <w:r>
-        <w:rPr>
-          <w:rFonts w:asciiTheme="minorHAnsi" w:hAnsiTheme="minorHAnsi" w:cstheme="minorHAnsi"/>
-          <w:b/>
-          <w:bCs/>
-        </w:rPr>
-        <w:t xml:space="preserve"> Estimated Timeline</w:t>
-      </w:r>
-    </w:p>
-    <w:tbl>
-      <w:tblPr>
-        <w:tblW w:w="0" w:type="auto"/>
-        <w:tblCellSpacing w:w="15" w:type="dxa"/>
-        <w:tblCellMar>
-          <w:top w:w="15" w:type="dxa"/>
-          <w:left w:w="15" w:type="dxa"/>
-          <w:bottom w:w="15" w:type="dxa"/>
-          <w:right w:w="15" w:type="dxa"/>
-        </w:tblCellMar>
-        <w:tblLook w:val="04A0" w:firstRow="1" w:lastRow="0" w:firstColumn="1" w:lastColumn="0" w:noHBand="0" w:noVBand="1"/>
-      </w:tblPr>
-      <w:tblGrid>
-        <w:gridCol w:w="1463"/>
-        <w:gridCol w:w="1141"/>
-        <w:gridCol w:w="979"/>
-      </w:tblGrid>
-      <w:tr>
-        <w:trPr>
-          <w:tblHeader/>
-          <w:tblCellSpacing w:w="15" w:type="dxa"/>
-        </w:trPr>
-        <w:tc>
-          <w:tcPr>
-            <w:tcW w:w="0" w:type="auto"/>
-            <w:vAlign w:val="center"/>
-            <w:hideMark/>
-          </w:tcPr>
-          <w:p>
-            <w:pPr>
-              <w:rPr>
-                <w:rFonts w:asciiTheme="minorHAnsi" w:hAnsiTheme="minorHAnsi" w:cstheme="minorHAnsi"/>
-                <w:b/>
-                <w:bCs/>
-              </w:rPr>
-            </w:pPr>
-            <w:r>
-              <w:rPr>
-                <w:rFonts w:asciiTheme="minorHAnsi" w:hAnsiTheme="minorHAnsi" w:cstheme="minorHAnsi"/>
-                <w:b/>
-                <w:bCs/>
-              </w:rPr>
-              <w:t>Phase</w:t>
-            </w:r>
-          </w:p>
-        </w:tc>
-        <w:tc>
-          <w:tcPr>
-            <w:tcW w:w="0" w:type="auto"/>
-            <w:vAlign w:val="center"/>
-            <w:hideMark/>
-          </w:tcPr>
-          <w:p>
-            <w:pPr>
-              <w:rPr>
-                <w:rFonts w:asciiTheme="minorHAnsi" w:hAnsiTheme="minorHAnsi" w:cstheme="minorHAnsi"/>
-                <w:b/>
-                <w:bCs/>
-              </w:rPr>
-            </w:pPr>
-            <w:r>
-              <w:rPr>
-                <w:rFonts w:asciiTheme="minorHAnsi" w:hAnsiTheme="minorHAnsi" w:cstheme="minorHAnsi"/>
-                <w:b/>
-                <w:bCs/>
-              </w:rPr>
-              <w:t>Duration</w:t>
-            </w:r>
-          </w:p>
-        </w:tc>
-        <w:tc>
-          <w:tcPr>
-            <w:tcW w:w="0" w:type="auto"/>
-            <w:vAlign w:val="center"/>
-            <w:hideMark/>
-          </w:tcPr>
-          <w:p>
-            <w:pPr>
-              <w:rPr>
-                <w:rFonts w:asciiTheme="minorHAnsi" w:hAnsiTheme="minorHAnsi" w:cstheme="minorHAnsi"/>
-                <w:b/>
-                <w:bCs/>
-              </w:rPr>
-            </w:pPr>
-            <w:r>
-              <w:rPr>
-                <w:rFonts w:asciiTheme="minorHAnsi" w:hAnsiTheme="minorHAnsi" w:cstheme="minorHAnsi"/>
-                <w:b/>
-                <w:bCs/>
-              </w:rPr>
-              <w:t>Priority</w:t>
-            </w:r>
-          </w:p>
-        </w:tc>
-      </w:tr>
-      <w:tr>
-        <w:trPr>
-          <w:tblCellSpacing w:w="15" w:type="dxa"/>
-        </w:trPr>
-        <w:tc>
-          <w:tcPr>
-            <w:tcW w:w="0" w:type="auto"/>
-            <w:vAlign w:val="center"/>
-            <w:hideMark/>
-          </w:tcPr>
-          <w:p>
-            <w:pPr>
-              <w:rPr>
-                <w:rFonts w:asciiTheme="minorHAnsi" w:hAnsiTheme="minorHAnsi" w:cstheme="minorHAnsi"/>
-              </w:rPr>
-            </w:pPr>
-            <w:r>
-              <w:rPr>
-                <w:rFonts w:asciiTheme="minorHAnsi" w:hAnsiTheme="minorHAnsi" w:cstheme="minorHAnsi"/>
-              </w:rPr>
-              <w:t>Setup</w:t>
-            </w:r>
-          </w:p>
-        </w:tc>
-        <w:tc>
-          <w:tcPr>
-            <w:tcW w:w="0" w:type="auto"/>
-            <w:vAlign w:val="center"/>
-            <w:hideMark/>
-          </w:tcPr>
-          <w:p>
-            <w:pPr>
-              <w:rPr>
-                <w:rFonts w:asciiTheme="minorHAnsi" w:hAnsiTheme="minorHAnsi" w:cstheme="minorHAnsi"/>
-              </w:rPr>
-            </w:pPr>
-            <w:r>
-              <w:rPr>
-                <w:rFonts w:asciiTheme="minorHAnsi" w:hAnsiTheme="minorHAnsi" w:cstheme="minorHAnsi"/>
-              </w:rPr>
-              <w:t>15 min</w:t>
-            </w:r>
-          </w:p>
-        </w:tc>
-        <w:tc>
-          <w:tcPr>
-            <w:tcW w:w="0" w:type="auto"/>
-            <w:vAlign w:val="center"/>
-            <w:hideMark/>
-          </w:tcPr>
-          <w:p>
-            <w:pPr>
-              <w:rPr>
-                <w:rFonts w:asciiTheme="minorHAnsi" w:hAnsiTheme="minorHAnsi" w:cstheme="minorHAnsi"/>
-              </w:rPr>
-            </w:pPr>
-            <w:r>
-              <w:rPr>
-                <w:rFonts w:asciiTheme="minorHAnsi" w:hAnsiTheme="minorHAnsi" w:cstheme="minorHAnsi"/>
-              </w:rPr>
-              <w:t>Critical</w:t>
-            </w:r>
-          </w:p>
-        </w:tc>
-      </w:tr>
-      <w:tr>
-        <w:trPr>
-          <w:tblCellSpacing w:w="15" w:type="dxa"/>
-        </w:trPr>
-        <w:tc>
-          <w:tcPr>
-            <w:tcW w:w="0" w:type="auto"/>
-            <w:vAlign w:val="center"/>
-            <w:hideMark/>
-          </w:tcPr>
-          <w:p>
-            <w:pPr>
-              <w:rPr>
-                <w:rFonts w:asciiTheme="minorHAnsi" w:hAnsiTheme="minorHAnsi" w:cstheme="minorHAnsi"/>
-              </w:rPr>
-            </w:pPr>
-            <w:r>
-              <w:rPr>
-                <w:rFonts w:asciiTheme="minorHAnsi" w:hAnsiTheme="minorHAnsi" w:cstheme="minorHAnsi"/>
-              </w:rPr>
-              <w:t>Scraping</w:t>
-            </w:r>
-          </w:p>
-        </w:tc>
-        <w:tc>
-          <w:tcPr>
-            <w:tcW w:w="0" w:type="auto"/>
-            <w:vAlign w:val="center"/>
-            <w:hideMark/>
-          </w:tcPr>
-          <w:p>
-            <w:pPr>
-              <w:rPr>
-                <w:rFonts w:asciiTheme="minorHAnsi" w:hAnsiTheme="minorHAnsi" w:cstheme="minorHAnsi"/>
-              </w:rPr>
-            </w:pPr>
-            <w:r>
-              <w:rPr>
-                <w:rFonts w:asciiTheme="minorHAnsi" w:hAnsiTheme="minorHAnsi" w:cstheme="minorHAnsi"/>
-              </w:rPr>
-              <w:t>1 hour</w:t>
-            </w:r>
-          </w:p>
-        </w:tc>
-        <w:tc>
-          <w:tcPr>
-            <w:tcW w:w="0" w:type="auto"/>
-            <w:vAlign w:val="center"/>
-            <w:hideMark/>
-          </w:tcPr>
-          <w:p>
-            <w:pPr>
-              <w:rPr>
-                <w:rFonts w:asciiTheme="minorHAnsi" w:hAnsiTheme="minorHAnsi" w:cstheme="minorHAnsi"/>
-              </w:rPr>
-            </w:pPr>
-            <w:r>
-              <w:rPr>
-                <w:rFonts w:asciiTheme="minorHAnsi" w:hAnsiTheme="minorHAnsi" w:cstheme="minorHAnsi"/>
-              </w:rPr>
-              <w:t>Critical</w:t>
-            </w:r>
-          </w:p>
-        </w:tc>
-      </w:tr>
-      <w:tr>
-        <w:trPr>
-          <w:tblCellSpacing w:w="15" w:type="dxa"/>
-        </w:trPr>
-        <w:tc>
-          <w:tcPr>
-            <w:tcW w:w="0" w:type="auto"/>
-            <w:vAlign w:val="center"/>
-            <w:hideMark/>
-          </w:tcPr>
-          <w:p>
-            <w:pPr>
-              <w:rPr>
-                <w:rFonts w:asciiTheme="minorHAnsi" w:hAnsiTheme="minorHAnsi" w:cstheme="minorHAnsi"/>
-              </w:rPr>
-            </w:pPr>
-            <w:r>
-              <w:rPr>
-                <w:rFonts w:asciiTheme="minorHAnsi" w:hAnsiTheme="minorHAnsi" w:cstheme="minorHAnsi"/>
-              </w:rPr>
-              <w:t>Backend</w:t>
-            </w:r>
-          </w:p>
-        </w:tc>
-        <w:tc>
-          <w:tcPr>
-            <w:tcW w:w="0" w:type="auto"/>
-            <w:vAlign w:val="center"/>
-            <w:hideMark/>
-          </w:tcPr>
-          <w:p>
-            <w:pPr>
-              <w:rPr>
-                <w:rFonts w:asciiTheme="minorHAnsi" w:hAnsiTheme="minorHAnsi" w:cstheme="minorHAnsi"/>
-              </w:rPr>
-            </w:pPr>
-            <w:r>
-              <w:rPr>
-                <w:rFonts w:asciiTheme="minorHAnsi" w:hAnsiTheme="minorHAnsi" w:cstheme="minorHAnsi"/>
-              </w:rPr>
-              <w:t>2 hours</w:t>
-            </w:r>
-          </w:p>
-        </w:tc>
-        <w:tc>
-          <w:tcPr>
-            <w:tcW w:w="0" w:type="auto"/>
-            <w:vAlign w:val="center"/>
-            <w:hideMark/>
-          </w:tcPr>
-          <w:p>
-            <w:pPr>
-              <w:rPr>
-                <w:rFonts w:asciiTheme="minorHAnsi" w:hAnsiTheme="minorHAnsi" w:cstheme="minorHAnsi"/>
-              </w:rPr>
-            </w:pPr>
-            <w:r>
-              <w:rPr>
-                <w:rFonts w:asciiTheme="minorHAnsi" w:hAnsiTheme="minorHAnsi" w:cstheme="minorHAnsi"/>
-              </w:rPr>
-              <w:t>Critical</w:t>
-            </w:r>
-          </w:p>
-        </w:tc>
-      </w:tr>
-      <w:tr>
-        <w:trPr>
-          <w:tblCellSpacing w:w="15" w:type="dxa"/>
-        </w:trPr>
-        <w:tc>
-          <w:tcPr>
-            <w:tcW w:w="0" w:type="auto"/>
-            <w:vAlign w:val="center"/>
-            <w:hideMark/>
-          </w:tcPr>
-          <w:p>
-            <w:pPr>
-              <w:rPr>
-                <w:rFonts w:asciiTheme="minorHAnsi" w:hAnsiTheme="minorHAnsi" w:cstheme="minorHAnsi"/>
-              </w:rPr>
-            </w:pPr>
-            <w:r>
-              <w:rPr>
-                <w:rFonts w:asciiTheme="minorHAnsi" w:hAnsiTheme="minorHAnsi" w:cstheme="minorHAnsi"/>
-              </w:rPr>
-              <w:t>Frontend</w:t>
-            </w:r>
-          </w:p>
-        </w:tc>
-        <w:tc>
-          <w:tcPr>
-            <w:tcW w:w="0" w:type="auto"/>
-            <w:vAlign w:val="center"/>
-            <w:hideMark/>
-          </w:tcPr>
-          <w:p>
-            <w:pPr>
-              <w:rPr>
-                <w:rFonts w:asciiTheme="minorHAnsi" w:hAnsiTheme="minorHAnsi" w:cstheme="minorHAnsi"/>
-              </w:rPr>
-            </w:pPr>
-            <w:r>
-              <w:rPr>
-                <w:rFonts w:asciiTheme="minorHAnsi" w:hAnsiTheme="minorHAnsi" w:cstheme="minorHAnsi"/>
-              </w:rPr>
-              <w:t>1 hour</w:t>
-            </w:r>
-          </w:p>
-        </w:tc>
-        <w:tc>
-          <w:tcPr>
-            <w:tcW w:w="0" w:type="auto"/>
-            <w:vAlign w:val="center"/>
-            <w:hideMark/>
-          </w:tcPr>
-          <w:p>
-            <w:pPr>
-              <w:rPr>
-                <w:rFonts w:asciiTheme="minorHAnsi" w:hAnsiTheme="minorHAnsi" w:cstheme="minorHAnsi"/>
-              </w:rPr>
-            </w:pPr>
-            <w:r>
-              <w:rPr>
-                <w:rFonts w:asciiTheme="minorHAnsi" w:hAnsiTheme="minorHAnsi" w:cstheme="minorHAnsi"/>
-              </w:rPr>
-              <w:t>Important</w:t>
-            </w:r>
-          </w:p>
-        </w:tc>
-      </w:tr>
-      <w:tr>
-        <w:trPr>
-          <w:tblCellSpacing w:w="15" w:type="dxa"/>
-        </w:trPr>
-        <w:tc>
-          <w:tcPr>
-            <w:tcW w:w="0" w:type="auto"/>
-            <w:vAlign w:val="center"/>
-            <w:hideMark/>
-          </w:tcPr>
-          <w:p>
-            <w:pPr>
-              <w:rPr>
-                <w:rFonts w:asciiTheme="minorHAnsi" w:hAnsiTheme="minorHAnsi" w:cstheme="minorHAnsi"/>
-              </w:rPr>
-            </w:pPr>
-            <w:r>
-              <w:rPr>
-                <w:rFonts w:asciiTheme="minorHAnsi" w:hAnsiTheme="minorHAnsi" w:cstheme="minorHAnsi"/>
-              </w:rPr>
-              <w:t>Evaluation</w:t>
-            </w:r>
-          </w:p>
-        </w:tc>
-        <w:tc>
-          <w:tcPr>
-            <w:tcW w:w="0" w:type="auto"/>
-            <w:vAlign w:val="center"/>
-            <w:hideMark/>
-          </w:tcPr>
-          <w:p>
-            <w:pPr>
-              <w:rPr>
-                <w:rFonts w:asciiTheme="minorHAnsi" w:hAnsiTheme="minorHAnsi" w:cstheme="minorHAnsi"/>
-              </w:rPr>
-            </w:pPr>
-            <w:r>
-              <w:rPr>
-                <w:rFonts w:asciiTheme="minorHAnsi" w:hAnsiTheme="minorHAnsi" w:cstheme="minorHAnsi"/>
-              </w:rPr>
-              <w:t>2 hours</w:t>
-            </w:r>
-          </w:p>
-        </w:tc>
-        <w:tc>
-          <w:tcPr>
-            <w:tcW w:w="0" w:type="auto"/>
-            <w:vAlign w:val="center"/>
-            <w:hideMark/>
-          </w:tcPr>
-          <w:p>
-            <w:pPr>
-              <w:rPr>
-                <w:rFonts w:asciiTheme="minorHAnsi" w:hAnsiTheme="minorHAnsi" w:cstheme="minorHAnsi"/>
-              </w:rPr>
-            </w:pPr>
-            <w:r>
-              <w:rPr>
-                <w:rFonts w:asciiTheme="minorHAnsi" w:hAnsiTheme="minorHAnsi" w:cstheme="minorHAnsi"/>
-              </w:rPr>
-              <w:t>Critical</w:t>
-            </w:r>
-          </w:p>
-        </w:tc>
-      </w:tr>
-      <w:tr>
-        <w:trPr>
-          <w:tblCellSpacing w:w="15" w:type="dxa"/>
-        </w:trPr>
-        <w:tc>
-          <w:tcPr>
-            <w:tcW w:w="0" w:type="auto"/>
-            <w:vAlign w:val="center"/>
-            <w:hideMark/>
-          </w:tcPr>
-          <w:p>
-            <w:pPr>
-              <w:rPr>
-                <w:rFonts w:asciiTheme="minorHAnsi" w:hAnsiTheme="minorHAnsi" w:cstheme="minorHAnsi"/>
-              </w:rPr>
-            </w:pPr>
-            <w:r>
-              <w:rPr>
-                <w:rFonts w:asciiTheme="minorHAnsi" w:hAnsiTheme="minorHAnsi" w:cstheme="minorHAnsi"/>
-              </w:rPr>
-              <w:t>Optimization</w:t>
-            </w:r>
-          </w:p>
-        </w:tc>
-        <w:tc>
-          <w:tcPr>
-            <w:tcW w:w="0" w:type="auto"/>
-            <w:vAlign w:val="center"/>
-            <w:hideMark/>
-          </w:tcPr>
-          <w:p>
-            <w:pPr>
-              <w:rPr>
-                <w:rFonts w:asciiTheme="minorHAnsi" w:hAnsiTheme="minorHAnsi" w:cstheme="minorHAnsi"/>
-              </w:rPr>
-            </w:pPr>
-            <w:r>
-              <w:rPr>
-                <w:rFonts w:asciiTheme="minorHAnsi" w:hAnsiTheme="minorHAnsi" w:cstheme="minorHAnsi"/>
-              </w:rPr>
-              <w:t>2 hours</w:t>
-            </w:r>
-          </w:p>
-        </w:tc>
-        <w:tc>
-          <w:tcPr>
-            <w:tcW w:w="0" w:type="auto"/>
-            <w:vAlign w:val="center"/>
-            <w:hideMark/>
-          </w:tcPr>
-          <w:p>
-            <w:pPr>
-              <w:rPr>
-                <w:rFonts w:asciiTheme="minorHAnsi" w:hAnsiTheme="minorHAnsi" w:cstheme="minorHAnsi"/>
-              </w:rPr>
-            </w:pPr>
-            <w:r>
-              <w:rPr>
-                <w:rFonts w:asciiTheme="minorHAnsi" w:hAnsiTheme="minorHAnsi" w:cstheme="minorHAnsi"/>
-              </w:rPr>
-              <w:t>Important</w:t>
-            </w:r>
-          </w:p>
-        </w:tc>
-      </w:tr>
-      <w:tr>
-        <w:trPr>
-          <w:tblCellSpacing w:w="15" w:type="dxa"/>
-        </w:trPr>
-        <w:tc>
-          <w:tcPr>
-            <w:tcW w:w="0" w:type="auto"/>
-            <w:vAlign w:val="center"/>
-            <w:hideMark/>
-          </w:tcPr>
-          <w:p>
-            <w:pPr>
-              <w:rPr>
-                <w:rFonts w:asciiTheme="minorHAnsi" w:hAnsiTheme="minorHAnsi" w:cstheme="minorHAnsi"/>
-              </w:rPr>
-            </w:pPr>
-            <w:r>
-              <w:rPr>
-                <w:rFonts w:asciiTheme="minorHAnsi" w:hAnsiTheme="minorHAnsi" w:cstheme="minorHAnsi"/>
-              </w:rPr>
-              <w:t>Testing</w:t>
-            </w:r>
-          </w:p>
-        </w:tc>
-        <w:tc>
-          <w:tcPr>
-            <w:tcW w:w="0" w:type="auto"/>
-            <w:vAlign w:val="center"/>
-            <w:hideMark/>
-          </w:tcPr>
-          <w:p>
-            <w:pPr>
-              <w:rPr>
-                <w:rFonts w:asciiTheme="minorHAnsi" w:hAnsiTheme="minorHAnsi" w:cstheme="minorHAnsi"/>
-              </w:rPr>
-            </w:pPr>
-            <w:r>
-              <w:rPr>
-                <w:rFonts w:asciiTheme="minorHAnsi" w:hAnsiTheme="minorHAnsi" w:cstheme="minorHAnsi"/>
-              </w:rPr>
-              <w:t>30 min</w:t>
-            </w:r>
-          </w:p>
-        </w:tc>
-        <w:tc>
-          <w:tcPr>
-            <w:tcW w:w="0" w:type="auto"/>
-            <w:vAlign w:val="center"/>
-            <w:hideMark/>
-          </w:tcPr>
-          <w:p>
-            <w:pPr>
-              <w:rPr>
-                <w:rFonts w:asciiTheme="minorHAnsi" w:hAnsiTheme="minorHAnsi" w:cstheme="minorHAnsi"/>
-              </w:rPr>
-            </w:pPr>
-            <w:r>
-              <w:rPr>
-                <w:rFonts w:asciiTheme="minorHAnsi" w:hAnsiTheme="minorHAnsi" w:cstheme="minorHAnsi"/>
-              </w:rPr>
-              <w:t>Important</w:t>
-            </w:r>
-          </w:p>
-        </w:tc>
-      </w:tr>
-      <w:tr>
-        <w:trPr>
-          <w:tblCellSpacing w:w="15" w:type="dxa"/>
-        </w:trPr>
-        <w:tc>
-          <w:tcPr>
-            <w:tcW w:w="0" w:type="auto"/>
-            <w:vAlign w:val="center"/>
-            <w:hideMark/>
-          </w:tcPr>
-          <w:p>
-            <w:pPr>
-              <w:rPr>
-                <w:rFonts w:asciiTheme="minorHAnsi" w:hAnsiTheme="minorHAnsi" w:cstheme="minorHAnsi"/>
-              </w:rPr>
-            </w:pPr>
-            <w:r>
-              <w:rPr>
-                <w:rFonts w:asciiTheme="minorHAnsi" w:hAnsiTheme="minorHAnsi" w:cstheme="minorHAnsi"/>
-              </w:rPr>
-              <w:t>Deployment</w:t>
-            </w:r>
-          </w:p>
-        </w:tc>
-        <w:tc>
-          <w:tcPr>
-            <w:tcW w:w="0" w:type="auto"/>
-            <w:vAlign w:val="center"/>
-            <w:hideMark/>
-          </w:tcPr>
-          <w:p>
-            <w:pPr>
-              <w:rPr>
-                <w:rFonts w:asciiTheme="minorHAnsi" w:hAnsiTheme="minorHAnsi" w:cstheme="minorHAnsi"/>
-              </w:rPr>
-            </w:pPr>
-            <w:r>
-              <w:rPr>
-                <w:rFonts w:asciiTheme="minorHAnsi" w:hAnsiTheme="minorHAnsi" w:cstheme="minorHAnsi"/>
-              </w:rPr>
-              <w:t>1 hour</w:t>
-            </w:r>
-          </w:p>
-        </w:tc>
-        <w:tc>
-          <w:tcPr>
-            <w:tcW w:w="0" w:type="auto"/>
-            <w:vAlign w:val="center"/>
-            <w:hideMark/>
-          </w:tcPr>
-          <w:p>
-            <w:pPr>
-              <w:rPr>
-                <w:rFonts w:asciiTheme="minorHAnsi" w:hAnsiTheme="minorHAnsi" w:cstheme="minorHAnsi"/>
-              </w:rPr>
-            </w:pPr>
-            <w:r>
-              <w:rPr>
-                <w:rFonts w:asciiTheme="minorHAnsi" w:hAnsiTheme="minorHAnsi" w:cstheme="minorHAnsi"/>
-              </w:rPr>
-              <w:t>Critical</w:t>
-            </w:r>
-          </w:p>
-        </w:tc>
-      </w:tr>
-      <w:tr>
-        <w:trPr>
-          <w:tblCellSpacing w:w="15" w:type="dxa"/>
-        </w:trPr>
-        <w:tc>
-          <w:tcPr>
-            <w:tcW w:w="0" w:type="auto"/>
-            <w:vAlign w:val="center"/>
-            <w:hideMark/>
-          </w:tcPr>
-          <w:p>
-            <w:pPr>
-              <w:rPr>
-                <w:rFonts w:asciiTheme="minorHAnsi" w:hAnsiTheme="minorHAnsi" w:cstheme="minorHAnsi"/>
-              </w:rPr>
-            </w:pPr>
-            <w:r>
-              <w:rPr>
-                <w:rFonts w:asciiTheme="minorHAnsi" w:hAnsiTheme="minorHAnsi" w:cstheme="minorHAnsi"/>
-              </w:rPr>
-              <w:t>Documentation</w:t>
-            </w:r>
-          </w:p>
-        </w:tc>
-        <w:tc>
-          <w:tcPr>
-            <w:tcW w:w="0" w:type="auto"/>
-            <w:vAlign w:val="center"/>
-            <w:hideMark/>
-          </w:tcPr>
-          <w:p>
-            <w:pPr>
-              <w:rPr>
-                <w:rFonts w:asciiTheme="minorHAnsi" w:hAnsiTheme="minorHAnsi" w:cstheme="minorHAnsi"/>
-              </w:rPr>
-            </w:pPr>
-            <w:r>
-              <w:rPr>
-                <w:rFonts w:asciiTheme="minorHAnsi" w:hAnsiTheme="minorHAnsi" w:cstheme="minorHAnsi"/>
-              </w:rPr>
-              <w:t>1 hour</w:t>
-            </w:r>
-          </w:p>
-        </w:tc>
-        <w:tc>
-          <w:tcPr>
-            <w:tcW w:w="0" w:type="auto"/>
-            <w:vAlign w:val="center"/>
-            <w:hideMark/>
-          </w:tcPr>
-          <w:p>
-            <w:pPr>
-              <w:rPr>
-                <w:rFonts w:asciiTheme="minorHAnsi" w:hAnsiTheme="minorHAnsi" w:cstheme="minorHAnsi"/>
-              </w:rPr>
-            </w:pPr>
-            <w:r>
-              <w:rPr>
-                <w:rFonts w:asciiTheme="minorHAnsi" w:hAnsiTheme="minorHAnsi" w:cstheme="minorHAnsi"/>
-              </w:rPr>
-              <w:t>Critical</w:t>
-            </w:r>
-          </w:p>
-        </w:tc>
-      </w:tr>
-      <w:tr>
-        <w:trPr>
-          <w:tblCellSpacing w:w="15" w:type="dxa"/>
-        </w:trPr>
-        <w:tc>
-          <w:tcPr>
-            <w:tcW w:w="0" w:type="auto"/>
-            <w:vAlign w:val="center"/>
-            <w:hideMark/>
-          </w:tcPr>
-          <w:p>
-            <w:pPr>
-              <w:rPr>
-                <w:rFonts w:asciiTheme="minorHAnsi" w:hAnsiTheme="minorHAnsi" w:cstheme="minorHAnsi"/>
-              </w:rPr>
-            </w:pPr>
-            <w:r>
-              <w:rPr>
-                <w:rFonts w:asciiTheme="minorHAnsi" w:hAnsiTheme="minorHAnsi" w:cstheme="minorHAnsi"/>
-                <w:b/>
-                <w:bCs/>
-              </w:rPr>
-              <w:t>Total</w:t>
-            </w:r>
-          </w:p>
-        </w:tc>
-        <w:tc>
-          <w:tcPr>
-            <w:tcW w:w="0" w:type="auto"/>
-            <w:vAlign w:val="center"/>
-            <w:hideMark/>
-          </w:tcPr>
-          <w:p>
-            <w:pPr>
-              <w:rPr>
-                <w:rFonts w:asciiTheme="minorHAnsi" w:hAnsiTheme="minorHAnsi" w:cstheme="minorHAnsi"/>
-              </w:rPr>
-            </w:pPr>
-            <w:r>
-              <w:rPr>
-                <w:rFonts w:asciiTheme="minorHAnsi" w:hAnsiTheme="minorHAnsi" w:cstheme="minorHAnsi"/>
-                <w:b/>
-                <w:bCs/>
-              </w:rPr>
-              <w:t>10-12 hours</w:t>
-            </w:r>
-          </w:p>
-        </w:tc>
-        <w:tc>
-          <w:tcPr>
-            <w:tcW w:w="0" w:type="auto"/>
-            <w:vAlign w:val="center"/>
-            <w:hideMark/>
-          </w:tcPr>
-          <w:p>
-            <w:pPr>
-              <w:rPr>
-                <w:rFonts w:asciiTheme="minorHAnsi" w:hAnsiTheme="minorHAnsi" w:cstheme="minorHAnsi"/>
-              </w:rPr>
-            </w:pPr>
-          </w:p>
-        </w:tc>
-      </w:tr>
-    </w:tbl>
-    <w:p>
-      <w:pPr>
-        <w:rPr>
-          <w:rFonts w:asciiTheme="minorHAnsi" w:hAnsiTheme="minorHAnsi" w:cstheme="minorHAnsi"/>
-        </w:rPr>
-      </w:pPr>
-      <w:r>
-        <w:rPr>
-          <w:rFonts w:asciiTheme="minorHAnsi" w:hAnsiTheme="minorHAnsi" w:cstheme="minorHAnsi"/>
-        </w:rPr>
-        <w:pict w14:anchorId="618E2FD7">
-          <v:rect id="_x0000_i1143" style="width:0;height:1.5pt" o:hralign="center" o:hrstd="t" o:hr="t" fillcolor="#a0a0a0" stroked="f"/>
-        </w:pict>
-      </w:r>
-    </w:p>
-    <w:p>
-      <w:pPr>
-        <w:rPr>
-          <w:rFonts w:asciiTheme="minorHAnsi" w:hAnsiTheme="minorHAnsi" w:cstheme="minorHAnsi"/>
-          <w:b/>
-          <w:bCs/>
-        </w:rPr>
-      </w:pPr>
-      <w:r>
-        <w:rPr>
-          <w:rFonts w:ascii="Segoe UI Emoji" w:hAnsi="Segoe UI Emoji" w:cs="Segoe UI Emoji"/>
-          <w:b/>
-          <w:bCs/>
-        </w:rPr>
-        <w:t>🎉</w:t>
-      </w:r>
-      <w:r>
-        <w:rPr>
-          <w:rFonts w:asciiTheme="minorHAnsi" w:hAnsiTheme="minorHAnsi" w:cstheme="minorHAnsi"/>
-          <w:b/>
-          <w:bCs/>
-        </w:rPr>
-        <w:t xml:space="preserve"> Final Notes</w:t>
-      </w:r>
-    </w:p>
-    <w:p>
-      <w:pPr>
-        <w:rPr>
-          <w:rFonts w:asciiTheme="minorHAnsi" w:hAnsiTheme="minorHAnsi" w:cstheme="minorHAnsi"/>
-        </w:rPr>
-      </w:pPr>
-      <w:r>
-        <w:rPr>
-          <w:rFonts w:asciiTheme="minorHAnsi" w:hAnsiTheme="minorHAnsi" w:cstheme="minorHAnsi"/>
-        </w:rPr>
-        <w:t>This is a comprehensive assessment that tests multiple skills. Focus on:</w:t>
-      </w:r>
-    </w:p>
-    <w:p>
-      <w:pPr>
-        <w:numPr>
-          <w:ilvl w:val="0"/>
-          <w:numId w:val="24"/>
-        </w:numPr>
-        <w:rPr>
-          <w:rFonts w:asciiTheme="minorHAnsi" w:hAnsiTheme="minorHAnsi" w:cstheme="minorHAnsi"/>
-        </w:rPr>
-      </w:pPr>
-      <w:r>
-        <w:rPr>
-          <w:rFonts w:asciiTheme="minorHAnsi" w:hAnsiTheme="minorHAnsi" w:cstheme="minorHAnsi"/>
-          <w:b/>
-          <w:bCs/>
-        </w:rPr>
-        <w:t>Problem-solving</w:t>
-      </w:r>
-      <w:r>
-        <w:rPr>
-          <w:rFonts w:asciiTheme="minorHAnsi" w:hAnsiTheme="minorHAnsi" w:cstheme="minorHAnsi"/>
-        </w:rPr>
-        <w:t>: Understanding the requirements</w:t>
-      </w:r>
-    </w:p>
-    <w:p>
-      <w:pPr>
-        <w:numPr>
-          <w:ilvl w:val="0"/>
-          <w:numId w:val="24"/>
-        </w:numPr>
-        <w:rPr>
-          <w:rFonts w:asciiTheme="minorHAnsi" w:hAnsiTheme="minorHAnsi" w:cstheme="minorHAnsi"/>
-        </w:rPr>
-      </w:pPr>
-      <w:r>
-        <w:rPr>
-          <w:rFonts w:asciiTheme="minorHAnsi" w:hAnsiTheme="minorHAnsi" w:cstheme="minorHAnsi"/>
-          <w:b/>
-          <w:bCs/>
-        </w:rPr>
-        <w:t>Programming</w:t>
-      </w:r>
-      <w:r>
-        <w:rPr>
-          <w:rFonts w:asciiTheme="minorHAnsi" w:hAnsiTheme="minorHAnsi" w:cstheme="minorHAnsi"/>
-        </w:rPr>
-        <w:t>: Clean, working code</w:t>
-      </w:r>
-    </w:p>
-    <w:p>
-      <w:pPr>
-        <w:numPr>
-          <w:ilvl w:val="0"/>
-          <w:numId w:val="24"/>
-        </w:numPr>
-        <w:rPr>
-          <w:rFonts w:asciiTheme="minorHAnsi" w:hAnsiTheme="minorHAnsi" w:cstheme="minorHAnsi"/>
-        </w:rPr>
-      </w:pPr>
-      <w:r>
-        <w:rPr>
-          <w:rFonts w:asciiTheme="minorHAnsi" w:hAnsiTheme="minorHAnsi" w:cstheme="minorHAnsi"/>
-          <w:b/>
-          <w:bCs/>
-        </w:rPr>
-        <w:t>Context engineering</w:t>
-      </w:r>
-      <w:r>
-        <w:rPr>
-          <w:rFonts w:asciiTheme="minorHAnsi" w:hAnsiTheme="minorHAnsi" w:cstheme="minorHAnsi"/>
-        </w:rPr>
-        <w:t>: Effective use of LLMs</w:t>
-      </w:r>
-    </w:p>
-    <w:p>
-      <w:pPr>
-        <w:rPr>
-          <w:rFonts w:asciiTheme="minorHAnsi" w:hAnsiTheme="minorHAnsi" w:cstheme="minorHAnsi"/>
-        </w:rPr>
-      </w:pPr>
-      <w:r>
-        <w:rPr>
-          <w:rFonts w:asciiTheme="minorHAnsi" w:hAnsiTheme="minorHAnsi" w:cstheme="minorHAnsi"/>
-        </w:rPr>
-        <w:t xml:space="preserve">Good luck! </w:t>
-      </w:r>
-      <w:r>
-        <w:rPr>
-          <w:rFonts w:ascii="Segoe UI Emoji" w:hAnsi="Segoe UI Emoji" w:cs="Segoe UI Emoji"/>
-        </w:rPr>
-        <w:t>🚀</w:t>
       </w:r>
     </w:p>
     <w:p>

</xml_diff>